<commit_message>
(Rato) Added Notes section to Data_Geeks_Agriculture_Assignment_2A_r0.docx
</commit_message>
<xml_diff>
--- a/project/2A proposal/Data_Geeks_Agriculture_Assignment_2A_r0.docx
+++ b/project/2A proposal/Data_Geeks_Agriculture_Assignment_2A_r0.docx
@@ -1430,25 +1430,189 @@
     </w:p>
     <w:p>
       <w:r>
-        <w:t xml:space="preserve">What factors influence the yield of cereal crops grown </w:t>
+        <w:t>What factors influence the yield of cereal crops grown in a given location of Australia?</w:t>
+      </w:r>
+    </w:p>
+    <w:p>
+      <w:r>
+        <w:t>How will climate change factors affect cereal crop yield production?</w:t>
+      </w:r>
+    </w:p>
+    <w:p>
+      <w:r>
+        <w:t>How do different farming practices around the world effect cereal crop yield production?</w:t>
+      </w:r>
+    </w:p>
+    <w:p/>
+    <w:p>
+      <w:pPr>
+        <w:pStyle w:val="Heading1"/>
+      </w:pPr>
+      <w:r>
+        <w:t>Background</w:t>
+      </w:r>
+    </w:p>
+    <w:p>
+      <w:r>
+        <w:t>List of factors that affect crop yield</w:t>
+      </w:r>
+      <w:r>
+        <w:t xml:space="preserve"> – </w:t>
+      </w:r>
+      <w:r>
+        <w:rPr>
+          <w:color w:val="FF0000"/>
+        </w:rPr>
+        <w:t>Marco</w:t>
+      </w:r>
+    </w:p>
+    <w:p>
+      <w:pPr>
+        <w:pStyle w:val="Heading1"/>
+      </w:pPr>
+      <w:r>
+        <w:t>Data collected</w:t>
+      </w:r>
+    </w:p>
+    <w:p>
+      <w:pPr>
+        <w:rPr>
+          <w:color w:val="FF0000"/>
+        </w:rPr>
+      </w:pPr>
+      <w:r>
+        <w:t>Table of data that lists variables, source</w:t>
+      </w:r>
+      <w:r>
+        <w:t xml:space="preserve"> – </w:t>
+      </w:r>
+      <w:r>
+        <w:rPr>
+          <w:color w:val="FF0000"/>
+        </w:rPr>
+        <w:t>Rato</w:t>
+      </w:r>
+      <w:r>
+        <w:t xml:space="preserve">, </w:t>
       </w:r>
       <w:proofErr w:type="gramStart"/>
       <w:r>
-        <w:t>in a given</w:t>
+        <w:rPr>
+          <w:color w:val="FF0000"/>
+        </w:rPr>
+        <w:t>All</w:t>
       </w:r>
       <w:proofErr w:type="gramEnd"/>
       <w:r>
-        <w:t xml:space="preserve"> location of Australia?</w:t>
-      </w:r>
-    </w:p>
-    <w:p>
-      <w:r>
-        <w:t>How will climate change factors affect cereal crop yield production?</w:t>
-      </w:r>
-    </w:p>
-    <w:p>
-      <w:r>
-        <w:t>How do different farming practices around the world effect cereal crop yield production?</w:t>
+        <w:rPr>
+          <w:color w:val="FF0000"/>
+        </w:rPr>
+        <w:t xml:space="preserve"> to add the sources they have collected</w:t>
+      </w:r>
+    </w:p>
+    <w:p>
+      <w:pPr>
+        <w:pStyle w:val="ListParagraph"/>
+        <w:numPr>
+          <w:ilvl w:val="1"/>
+          <w:numId w:val="7"/>
+        </w:numPr>
+      </w:pPr>
+      <w:r>
+        <w:t>Selection of variables</w:t>
+      </w:r>
+    </w:p>
+    <w:p>
+      <w:pPr>
+        <w:pStyle w:val="ListParagraph"/>
+        <w:numPr>
+          <w:ilvl w:val="2"/>
+          <w:numId w:val="7"/>
+        </w:numPr>
+      </w:pPr>
+      <w:r>
+        <w:t>Response variable</w:t>
+      </w:r>
+      <w:r>
+        <w:t xml:space="preserve"> – Yield of Wheat in Australia</w:t>
+      </w:r>
+    </w:p>
+    <w:p>
+      <w:pPr>
+        <w:pStyle w:val="ListParagraph"/>
+        <w:numPr>
+          <w:ilvl w:val="2"/>
+          <w:numId w:val="7"/>
+        </w:numPr>
+      </w:pPr>
+      <w:r>
+        <w:t>Predictor variables</w:t>
+      </w:r>
+      <w:r>
+        <w:t xml:space="preserve"> – (only collected external factors</w:t>
+      </w:r>
+      <w:r>
+        <w:rPr>
+          <w:rStyle w:val="FootnoteReference"/>
+        </w:rPr>
+        <w:footnoteReference w:id="1"/>
+      </w:r>
+      <w:r>
+        <w:t>)</w:t>
+      </w:r>
+    </w:p>
+    <w:p>
+      <w:pPr>
+        <w:pStyle w:val="Heading1"/>
+      </w:pPr>
+      <w:r>
+        <w:t>Proposed methodology</w:t>
+      </w:r>
+    </w:p>
+    <w:p>
+      <w:r>
+        <w:t xml:space="preserve">Procedure/techniques to be used to perform regression modelling </w:t>
+      </w:r>
+      <w:r>
+        <w:t xml:space="preserve">– </w:t>
+      </w:r>
+      <w:r>
+        <w:rPr>
+          <w:color w:val="FF0000"/>
+        </w:rPr>
+        <w:t>H</w:t>
+      </w:r>
+      <w:r>
+        <w:rPr>
+          <w:color w:val="FF0000"/>
+        </w:rPr>
+        <w:t>ayden, Wei Lin</w:t>
+      </w:r>
+    </w:p>
+    <w:p>
+      <w:pPr>
+        <w:pStyle w:val="Heading1"/>
+      </w:pPr>
+      <w:r>
+        <w:t>Project risks</w:t>
+      </w:r>
+    </w:p>
+    <w:p>
+      <w:r>
+        <w:t>Any potential issues or difficulties</w:t>
+      </w:r>
+    </w:p>
+    <w:p>
+      <w:pPr>
+        <w:pStyle w:val="Heading1"/>
+      </w:pPr>
+      <w:r>
+        <w:t>Appendix</w:t>
+      </w:r>
+    </w:p>
+    <w:p>
+      <w:r>
+        <w:t>R code for data acquisition and joining</w:t>
       </w:r>
     </w:p>
     <w:p/>
@@ -1457,117 +1621,398 @@
         <w:pStyle w:val="Heading1"/>
       </w:pPr>
       <w:r>
-        <w:t>Background</w:t>
-      </w:r>
-    </w:p>
-    <w:p>
-      <w:r>
-        <w:t>List of factors that affect crop yield</w:t>
-      </w:r>
-      <w:r>
-        <w:t xml:space="preserve"> – </w:t>
-      </w:r>
-      <w:r>
-        <w:rPr>
-          <w:color w:val="FF0000"/>
-        </w:rPr>
-        <w:t>Marco</w:t>
-      </w:r>
-    </w:p>
-    <w:p>
-      <w:pPr>
-        <w:pStyle w:val="Heading1"/>
-      </w:pPr>
-      <w:r>
-        <w:t>Data collected</w:t>
-      </w:r>
-    </w:p>
-    <w:p>
-      <w:r>
-        <w:t>Table of data that lists variables, source</w:t>
-      </w:r>
-      <w:r>
-        <w:t xml:space="preserve"> – </w:t>
-      </w:r>
-      <w:proofErr w:type="spellStart"/>
-      <w:r>
-        <w:rPr>
-          <w:color w:val="FF0000"/>
-        </w:rPr>
-        <w:t>Rato</w:t>
-      </w:r>
-      <w:proofErr w:type="spellEnd"/>
-      <w:r>
-        <w:t xml:space="preserve">, </w:t>
-      </w:r>
-      <w:proofErr w:type="gramStart"/>
-      <w:r>
-        <w:rPr>
-          <w:color w:val="FF0000"/>
-        </w:rPr>
-        <w:t>All</w:t>
-      </w:r>
-      <w:proofErr w:type="gramEnd"/>
-      <w:r>
-        <w:rPr>
-          <w:color w:val="FF0000"/>
-        </w:rPr>
-        <w:t xml:space="preserve"> to add the sources they have collected</w:t>
-      </w:r>
-    </w:p>
-    <w:p>
-      <w:pPr>
-        <w:pStyle w:val="Heading1"/>
-      </w:pPr>
-      <w:r>
-        <w:t>Proposed methodology</w:t>
-      </w:r>
-    </w:p>
-    <w:p>
-      <w:r>
-        <w:t xml:space="preserve">Procedure/techniques to be used to perform regression modelling </w:t>
-      </w:r>
-      <w:r>
-        <w:t xml:space="preserve">– </w:t>
-      </w:r>
-      <w:r>
-        <w:rPr>
-          <w:color w:val="FF0000"/>
-        </w:rPr>
-        <w:t>H</w:t>
-      </w:r>
-      <w:r>
-        <w:rPr>
-          <w:color w:val="FF0000"/>
-        </w:rPr>
-        <w:t>ayden, Wei Lin</w:t>
-      </w:r>
-    </w:p>
-    <w:p>
-      <w:pPr>
-        <w:pStyle w:val="Heading1"/>
-      </w:pPr>
-      <w:r>
-        <w:t>Project risks</w:t>
-      </w:r>
-    </w:p>
-    <w:p>
-      <w:r>
-        <w:t>Any potential issues or difficulties</w:t>
-      </w:r>
-    </w:p>
-    <w:p>
-      <w:pPr>
-        <w:pStyle w:val="Heading1"/>
-      </w:pPr>
-      <w:r>
-        <w:t>Appendix</w:t>
-      </w:r>
-    </w:p>
-    <w:p>
-      <w:r>
-        <w:t>R code for data acquisition and joining</w:t>
-      </w:r>
+        <w:t>Notes</w:t>
+      </w:r>
+    </w:p>
+    <w:p>
+      <w:pPr>
+        <w:pStyle w:val="Heading2"/>
+        <w:numPr>
+          <w:ilvl w:val="1"/>
+          <w:numId w:val="8"/>
+        </w:numPr>
+      </w:pPr>
+      <w:r>
+        <w:t>Response Variables</w:t>
+      </w:r>
+    </w:p>
+    <w:p>
+      <w:pPr>
+        <w:ind w:left="1080"/>
+      </w:pPr>
+      <w:r>
+        <w:t>Yield of Wheat of State = wheat production (‘000 tonnes) / agricultural land area (hectares)</w:t>
+      </w:r>
+    </w:p>
+    <w:p>
+      <w:pPr>
+        <w:pStyle w:val="Heading2"/>
+        <w:numPr>
+          <w:ilvl w:val="1"/>
+          <w:numId w:val="8"/>
+        </w:numPr>
+      </w:pPr>
+      <w:r>
+        <w:lastRenderedPageBreak/>
+        <w:t>Predictor</w:t>
+      </w:r>
+      <w:r>
+        <w:t xml:space="preserve"> Variables</w:t>
+      </w:r>
+    </w:p>
+    <w:p>
+      <w:pPr>
+        <w:pStyle w:val="ListParagraph"/>
+        <w:numPr>
+          <w:ilvl w:val="2"/>
+          <w:numId w:val="11"/>
+        </w:numPr>
+        <w:ind w:left="1843"/>
+      </w:pPr>
+      <w:r>
+        <w:t>Rainfall</w:t>
+      </w:r>
+      <w:r>
+        <w:rPr>
+          <w:rStyle w:val="FootnoteReference"/>
+        </w:rPr>
+        <w:footnoteReference w:id="2"/>
+      </w:r>
+      <w:r>
+        <w:t xml:space="preserve"> </w:t>
+      </w:r>
+      <w:r>
+        <w:t>– April (early sowing season)</w:t>
+      </w:r>
+    </w:p>
+    <w:p>
+      <w:pPr>
+        <w:pStyle w:val="ListParagraph"/>
+        <w:numPr>
+          <w:ilvl w:val="2"/>
+          <w:numId w:val="11"/>
+        </w:numPr>
+        <w:ind w:left="1843"/>
+      </w:pPr>
+      <w:r>
+        <w:t>Rainfall – May (normal sowing season)</w:t>
+      </w:r>
+    </w:p>
+    <w:p>
+      <w:pPr>
+        <w:pStyle w:val="ListParagraph"/>
+        <w:numPr>
+          <w:ilvl w:val="2"/>
+          <w:numId w:val="11"/>
+        </w:numPr>
+        <w:ind w:left="1843"/>
+      </w:pPr>
+      <w:r>
+        <w:t>Rainfall – June (normal sowing season)</w:t>
+      </w:r>
+    </w:p>
+    <w:p>
+      <w:pPr>
+        <w:pStyle w:val="ListParagraph"/>
+        <w:numPr>
+          <w:ilvl w:val="2"/>
+          <w:numId w:val="11"/>
+        </w:numPr>
+        <w:ind w:left="1843"/>
+      </w:pPr>
+      <w:r>
+        <w:t>Rainfall – July (late sowing season)</w:t>
+      </w:r>
+    </w:p>
+    <w:p>
+      <w:pPr>
+        <w:pStyle w:val="ListParagraph"/>
+        <w:numPr>
+          <w:ilvl w:val="2"/>
+          <w:numId w:val="11"/>
+        </w:numPr>
+        <w:ind w:left="1843"/>
+      </w:pPr>
+      <w:r>
+        <w:t>Rainfall – August (growing stage)</w:t>
+      </w:r>
+    </w:p>
+    <w:p>
+      <w:pPr>
+        <w:pStyle w:val="ListParagraph"/>
+        <w:numPr>
+          <w:ilvl w:val="2"/>
+          <w:numId w:val="11"/>
+        </w:numPr>
+        <w:ind w:left="1843"/>
+      </w:pPr>
+      <w:r>
+        <w:t>Rainfall – September (flowering stage)</w:t>
+      </w:r>
+    </w:p>
+    <w:p>
+      <w:pPr>
+        <w:pStyle w:val="ListParagraph"/>
+        <w:numPr>
+          <w:ilvl w:val="2"/>
+          <w:numId w:val="11"/>
+        </w:numPr>
+        <w:ind w:left="1843"/>
+      </w:pPr>
+      <w:r>
+        <w:t>Rainfall – October (harvesting stage)</w:t>
+      </w:r>
+    </w:p>
+    <w:p>
+      <w:pPr>
+        <w:pStyle w:val="ListParagraph"/>
+        <w:numPr>
+          <w:ilvl w:val="2"/>
+          <w:numId w:val="11"/>
+        </w:numPr>
+        <w:ind w:left="1843"/>
+      </w:pPr>
+      <w:r>
+        <w:t>Rainfall – November (harvesting stage)</w:t>
+      </w:r>
+    </w:p>
+    <w:p>
+      <w:pPr>
+        <w:pStyle w:val="ListParagraph"/>
+        <w:numPr>
+          <w:ilvl w:val="2"/>
+          <w:numId w:val="11"/>
+        </w:numPr>
+        <w:ind w:left="1843"/>
+      </w:pPr>
+      <w:r>
+        <w:t>Temperature</w:t>
+      </w:r>
+      <w:r>
+        <w:t xml:space="preserve"> </w:t>
+      </w:r>
+      <w:r>
+        <w:t>– April (early sowing season)</w:t>
+      </w:r>
+    </w:p>
+    <w:p>
+      <w:pPr>
+        <w:pStyle w:val="ListParagraph"/>
+        <w:numPr>
+          <w:ilvl w:val="2"/>
+          <w:numId w:val="11"/>
+        </w:numPr>
+        <w:ind w:left="1843"/>
+      </w:pPr>
+      <w:r>
+        <w:t>Temperature</w:t>
+      </w:r>
+      <w:r>
+        <w:t xml:space="preserve"> </w:t>
+      </w:r>
+      <w:r>
+        <w:t>– May (normal sowing season)</w:t>
+      </w:r>
+    </w:p>
+    <w:p>
+      <w:pPr>
+        <w:pStyle w:val="ListParagraph"/>
+        <w:numPr>
+          <w:ilvl w:val="2"/>
+          <w:numId w:val="11"/>
+        </w:numPr>
+        <w:ind w:left="1843"/>
+      </w:pPr>
+      <w:r>
+        <w:t>Temperature</w:t>
+      </w:r>
+      <w:r>
+        <w:t xml:space="preserve"> </w:t>
+      </w:r>
+      <w:r>
+        <w:t>– June (normal sowing season)</w:t>
+      </w:r>
+    </w:p>
+    <w:p>
+      <w:pPr>
+        <w:pStyle w:val="ListParagraph"/>
+        <w:numPr>
+          <w:ilvl w:val="2"/>
+          <w:numId w:val="11"/>
+        </w:numPr>
+        <w:ind w:left="1843"/>
+      </w:pPr>
+      <w:r>
+        <w:t>Temperature</w:t>
+      </w:r>
+      <w:r>
+        <w:t xml:space="preserve"> </w:t>
+      </w:r>
+      <w:r>
+        <w:t>– July (late sowing season)</w:t>
+      </w:r>
+    </w:p>
+    <w:p>
+      <w:pPr>
+        <w:pStyle w:val="ListParagraph"/>
+        <w:numPr>
+          <w:ilvl w:val="2"/>
+          <w:numId w:val="11"/>
+        </w:numPr>
+        <w:ind w:left="1843"/>
+      </w:pPr>
+      <w:r>
+        <w:t>Temperature</w:t>
+      </w:r>
+      <w:r>
+        <w:t xml:space="preserve"> </w:t>
+      </w:r>
+      <w:r>
+        <w:t>– August (growing stage)</w:t>
+      </w:r>
+    </w:p>
+    <w:p>
+      <w:pPr>
+        <w:pStyle w:val="ListParagraph"/>
+        <w:numPr>
+          <w:ilvl w:val="2"/>
+          <w:numId w:val="11"/>
+        </w:numPr>
+        <w:ind w:left="1843"/>
+      </w:pPr>
+      <w:r>
+        <w:t>Temperature</w:t>
+      </w:r>
+      <w:r>
+        <w:t xml:space="preserve"> </w:t>
+      </w:r>
+      <w:r>
+        <w:t>– September (flowering stage)</w:t>
+      </w:r>
+    </w:p>
+    <w:p>
+      <w:pPr>
+        <w:pStyle w:val="ListParagraph"/>
+        <w:numPr>
+          <w:ilvl w:val="2"/>
+          <w:numId w:val="11"/>
+        </w:numPr>
+        <w:ind w:left="1843"/>
+      </w:pPr>
+      <w:r>
+        <w:t>Temperature</w:t>
+      </w:r>
+      <w:r>
+        <w:t xml:space="preserve"> </w:t>
+      </w:r>
+      <w:r>
+        <w:t>– October (harvesting stage)</w:t>
+      </w:r>
+    </w:p>
+    <w:p>
+      <w:pPr>
+        <w:pStyle w:val="ListParagraph"/>
+        <w:numPr>
+          <w:ilvl w:val="2"/>
+          <w:numId w:val="11"/>
+        </w:numPr>
+        <w:ind w:left="1843"/>
+      </w:pPr>
+      <w:r>
+        <w:t>Temperature</w:t>
+      </w:r>
+      <w:r>
+        <w:t xml:space="preserve"> </w:t>
+      </w:r>
+      <w:r>
+        <w:t>– November (harvesting stage)</w:t>
+      </w:r>
+    </w:p>
+    <w:p>
+      <w:pPr>
+        <w:pStyle w:val="ListParagraph"/>
+        <w:numPr>
+          <w:ilvl w:val="2"/>
+          <w:numId w:val="11"/>
+        </w:numPr>
+        <w:ind w:left="1843"/>
+      </w:pPr>
+      <w:r>
+        <w:t>Solar Radiation</w:t>
+      </w:r>
+      <w:r>
+        <w:t xml:space="preserve"> </w:t>
+      </w:r>
+      <w:r>
+        <w:t>– August (growing stage)</w:t>
+      </w:r>
+    </w:p>
+    <w:p>
+      <w:pPr>
+        <w:pStyle w:val="ListParagraph"/>
+        <w:numPr>
+          <w:ilvl w:val="2"/>
+          <w:numId w:val="11"/>
+        </w:numPr>
+        <w:ind w:left="1843"/>
+      </w:pPr>
+      <w:r>
+        <w:t>Solar Radiation</w:t>
+      </w:r>
+      <w:r>
+        <w:t xml:space="preserve"> </w:t>
+      </w:r>
+      <w:r>
+        <w:t>– September (flowering stage)</w:t>
+      </w:r>
+    </w:p>
+    <w:p>
+      <w:pPr>
+        <w:pStyle w:val="ListParagraph"/>
+        <w:numPr>
+          <w:ilvl w:val="2"/>
+          <w:numId w:val="11"/>
+        </w:numPr>
+        <w:ind w:left="1843"/>
+      </w:pPr>
+      <w:r>
+        <w:t>Solar Radiation</w:t>
+      </w:r>
+      <w:r>
+        <w:t xml:space="preserve"> </w:t>
+      </w:r>
+      <w:r>
+        <w:t>– October (harvesting stage)</w:t>
+      </w:r>
+    </w:p>
+    <w:p>
+      <w:pPr>
+        <w:pStyle w:val="ListParagraph"/>
+        <w:numPr>
+          <w:ilvl w:val="2"/>
+          <w:numId w:val="11"/>
+        </w:numPr>
+        <w:ind w:left="1843"/>
+      </w:pPr>
+      <w:r>
+        <w:t>Solar Radiation</w:t>
+      </w:r>
+      <w:r>
+        <w:t xml:space="preserve"> </w:t>
+      </w:r>
+      <w:r>
+        <w:t>– November (harvesting stage)</w:t>
+      </w:r>
+    </w:p>
+    <w:p>
+      <w:pPr>
+        <w:pStyle w:val="ListParagraph"/>
+        <w:numPr>
+          <w:ilvl w:val="2"/>
+          <w:numId w:val="11"/>
+        </w:numPr>
+        <w:ind w:left="1843"/>
+      </w:pPr>
     </w:p>
     <w:p/>
     <w:sectPr>
@@ -1765,6 +2210,38 @@
       </w:pPr>
       <w:r>
         <w:continuationSeparator/>
+      </w:r>
+    </w:p>
+  </w:footnote>
+  <w:footnote w:id="1">
+    <w:p>
+      <w:pPr>
+        <w:pStyle w:val="FootnoteText"/>
+      </w:pPr>
+      <w:r>
+        <w:rPr>
+          <w:rStyle w:val="FootnoteReference"/>
+        </w:rPr>
+        <w:footnoteRef/>
+      </w:r>
+      <w:r>
+        <w:t xml:space="preserve"> Variables.pdf</w:t>
+      </w:r>
+    </w:p>
+  </w:footnote>
+  <w:footnote w:id="2">
+    <w:p>
+      <w:pPr>
+        <w:pStyle w:val="FootnoteText"/>
+      </w:pPr>
+      <w:r>
+        <w:rPr>
+          <w:rStyle w:val="FootnoteReference"/>
+        </w:rPr>
+        <w:footnoteRef/>
+      </w:r>
+      <w:r>
+        <w:t xml:space="preserve"> GrowNote-Wheat-South-03-Planting.pdf</w:t>
       </w:r>
     </w:p>
   </w:footnote>
@@ -1836,6 +2313,119 @@
 <file path=word/numbering.xml><?xml version="1.0" encoding="utf-8"?>
 <w:numbering xmlns:wpc="http://schemas.microsoft.com/office/word/2010/wordprocessingCanvas" xmlns:cx="http://schemas.microsoft.com/office/drawing/2014/chartex" xmlns:cx1="http://schemas.microsoft.com/office/drawing/2015/9/8/chartex" xmlns:cx2="http://schemas.microsoft.com/office/drawing/2015/10/21/chartex" xmlns:cx3="http://schemas.microsoft.com/office/drawing/2016/5/9/chartex" xmlns:cx4="http://schemas.microsoft.com/office/drawing/2016/5/10/chartex" xmlns:cx5="http://schemas.microsoft.com/office/drawing/2016/5/11/chartex" xmlns:cx6="http://schemas.microsoft.com/office/drawing/2016/5/12/chartex" xmlns:cx7="http://schemas.microsoft.com/office/drawing/2016/5/13/chartex" xmlns:cx8="http://schemas.microsoft.com/office/drawing/2016/5/14/chartex" xmlns:mc="http://schemas.openxmlformats.org/markup-compatibility/2006" xmlns:aink="http://schemas.microsoft.com/office/drawing/2016/ink" xmlns:am3d="http://schemas.microsoft.com/office/drawing/2017/model3d" xmlns:o="urn:schemas-microsoft-com:office:office" xmlns:r="http://schemas.openxmlformats.org/officeDocument/2006/relationships" xmlns:m="http://schemas.openxmlformats.org/officeDocument/2006/math" xmlns:v="urn:schemas-microsoft-com:vml" xmlns:wp14="http://schemas.microsoft.com/office/word/2010/wordprocessingDrawing" xmlns:wp="http://schemas.openxmlformats.org/drawingml/2006/wordprocessingDrawing" xmlns:w10="urn:schemas-microsoft-com:office:word" xmlns:w="http://schemas.openxmlformats.org/wordprocessingml/2006/main" xmlns:w14="http://schemas.microsoft.com/office/word/2010/wordml" xmlns:w15="http://schemas.microsoft.com/office/word/2012/wordml" xmlns:w16cex="http://schemas.microsoft.com/office/word/2018/wordml/cex" xmlns:w16cid="http://schemas.microsoft.com/office/word/2016/wordml/cid" xmlns:w16="http://schemas.microsoft.com/office/word/2018/wordml" xmlns:w16se="http://schemas.microsoft.com/office/word/2015/wordml/symex" xmlns:wpg="http://schemas.microsoft.com/office/word/2010/wordprocessingGroup" xmlns:wpi="http://schemas.microsoft.com/office/word/2010/wordprocessingInk" xmlns:wne="http://schemas.microsoft.com/office/word/2006/wordml" xmlns:wps="http://schemas.microsoft.com/office/word/2010/wordprocessingShape" mc:Ignorable="w14 w15 w16se w16cid w16 w16cex wp14">
   <w:abstractNum w:abstractNumId="0" w15:restartNumberingAfterBreak="0">
+    <w:nsid w:val="018047B2"/>
+    <w:multiLevelType w:val="multilevel"/>
+    <w:tmpl w:val="4F247F04"/>
+    <w:lvl w:ilvl="0">
+      <w:start w:val="7"/>
+      <w:numFmt w:val="decimal"/>
+      <w:lvlText w:val="%1"/>
+      <w:lvlJc w:val="left"/>
+      <w:pPr>
+        <w:ind w:left="360" w:hanging="360"/>
+      </w:pPr>
+      <w:rPr>
+        <w:rFonts w:hint="default"/>
+      </w:rPr>
+    </w:lvl>
+    <w:lvl w:ilvl="1">
+      <w:start w:val="1"/>
+      <w:numFmt w:val="decimal"/>
+      <w:lvlText w:val="%1.%2"/>
+      <w:lvlJc w:val="left"/>
+      <w:pPr>
+        <w:ind w:left="1080" w:hanging="360"/>
+      </w:pPr>
+      <w:rPr>
+        <w:rFonts w:hint="default"/>
+      </w:rPr>
+    </w:lvl>
+    <w:lvl w:ilvl="2">
+      <w:start w:val="1"/>
+      <w:numFmt w:val="decimal"/>
+      <w:lvlText w:val="%1.%2.%3"/>
+      <w:lvlJc w:val="left"/>
+      <w:pPr>
+        <w:ind w:left="2160" w:hanging="720"/>
+      </w:pPr>
+      <w:rPr>
+        <w:rFonts w:hint="default"/>
+      </w:rPr>
+    </w:lvl>
+    <w:lvl w:ilvl="3">
+      <w:start w:val="1"/>
+      <w:numFmt w:val="decimal"/>
+      <w:lvlText w:val="%1.%2.%3.%4"/>
+      <w:lvlJc w:val="left"/>
+      <w:pPr>
+        <w:ind w:left="2880" w:hanging="720"/>
+      </w:pPr>
+      <w:rPr>
+        <w:rFonts w:hint="default"/>
+      </w:rPr>
+    </w:lvl>
+    <w:lvl w:ilvl="4">
+      <w:start w:val="1"/>
+      <w:numFmt w:val="decimal"/>
+      <w:lvlText w:val="%1.%2.%3.%4.%5"/>
+      <w:lvlJc w:val="left"/>
+      <w:pPr>
+        <w:ind w:left="3960" w:hanging="1080"/>
+      </w:pPr>
+      <w:rPr>
+        <w:rFonts w:hint="default"/>
+      </w:rPr>
+    </w:lvl>
+    <w:lvl w:ilvl="5">
+      <w:start w:val="1"/>
+      <w:numFmt w:val="decimal"/>
+      <w:lvlText w:val="%1.%2.%3.%4.%5.%6"/>
+      <w:lvlJc w:val="left"/>
+      <w:pPr>
+        <w:ind w:left="5040" w:hanging="1440"/>
+      </w:pPr>
+      <w:rPr>
+        <w:rFonts w:hint="default"/>
+      </w:rPr>
+    </w:lvl>
+    <w:lvl w:ilvl="6">
+      <w:start w:val="1"/>
+      <w:numFmt w:val="decimal"/>
+      <w:lvlText w:val="%1.%2.%3.%4.%5.%6.%7"/>
+      <w:lvlJc w:val="left"/>
+      <w:pPr>
+        <w:ind w:left="5760" w:hanging="1440"/>
+      </w:pPr>
+      <w:rPr>
+        <w:rFonts w:hint="default"/>
+      </w:rPr>
+    </w:lvl>
+    <w:lvl w:ilvl="7">
+      <w:start w:val="1"/>
+      <w:numFmt w:val="decimal"/>
+      <w:lvlText w:val="%1.%2.%3.%4.%5.%6.%7.%8"/>
+      <w:lvlJc w:val="left"/>
+      <w:pPr>
+        <w:ind w:left="6840" w:hanging="1800"/>
+      </w:pPr>
+      <w:rPr>
+        <w:rFonts w:hint="default"/>
+      </w:rPr>
+    </w:lvl>
+    <w:lvl w:ilvl="8">
+      <w:start w:val="1"/>
+      <w:numFmt w:val="decimal"/>
+      <w:lvlText w:val="%1.%2.%3.%4.%5.%6.%7.%8.%9"/>
+      <w:lvlJc w:val="left"/>
+      <w:pPr>
+        <w:ind w:left="7560" w:hanging="1800"/>
+      </w:pPr>
+      <w:rPr>
+        <w:rFonts w:hint="default"/>
+      </w:rPr>
+    </w:lvl>
+  </w:abstractNum>
+  <w:abstractNum w:abstractNumId="1" w15:restartNumberingAfterBreak="0">
     <w:nsid w:val="04BD77C0"/>
     <w:multiLevelType w:val="hybridMultilevel"/>
     <w:tmpl w:val="903E216C"/>
@@ -1948,7 +2538,120 @@
       </w:rPr>
     </w:lvl>
   </w:abstractNum>
-  <w:abstractNum w:abstractNumId="1" w15:restartNumberingAfterBreak="0">
+  <w:abstractNum w:abstractNumId="2" w15:restartNumberingAfterBreak="0">
+    <w:nsid w:val="09180053"/>
+    <w:multiLevelType w:val="multilevel"/>
+    <w:tmpl w:val="4F247F04"/>
+    <w:lvl w:ilvl="0">
+      <w:start w:val="7"/>
+      <w:numFmt w:val="decimal"/>
+      <w:lvlText w:val="%1"/>
+      <w:lvlJc w:val="left"/>
+      <w:pPr>
+        <w:ind w:left="360" w:hanging="360"/>
+      </w:pPr>
+      <w:rPr>
+        <w:rFonts w:hint="default"/>
+      </w:rPr>
+    </w:lvl>
+    <w:lvl w:ilvl="1">
+      <w:start w:val="1"/>
+      <w:numFmt w:val="decimal"/>
+      <w:lvlText w:val="%1.%2"/>
+      <w:lvlJc w:val="left"/>
+      <w:pPr>
+        <w:ind w:left="1080" w:hanging="360"/>
+      </w:pPr>
+      <w:rPr>
+        <w:rFonts w:hint="default"/>
+      </w:rPr>
+    </w:lvl>
+    <w:lvl w:ilvl="2">
+      <w:start w:val="1"/>
+      <w:numFmt w:val="decimal"/>
+      <w:lvlText w:val="%1.%2.%3"/>
+      <w:lvlJc w:val="left"/>
+      <w:pPr>
+        <w:ind w:left="2160" w:hanging="720"/>
+      </w:pPr>
+      <w:rPr>
+        <w:rFonts w:hint="default"/>
+      </w:rPr>
+    </w:lvl>
+    <w:lvl w:ilvl="3">
+      <w:start w:val="1"/>
+      <w:numFmt w:val="decimal"/>
+      <w:lvlText w:val="%1.%2.%3.%4"/>
+      <w:lvlJc w:val="left"/>
+      <w:pPr>
+        <w:ind w:left="2880" w:hanging="720"/>
+      </w:pPr>
+      <w:rPr>
+        <w:rFonts w:hint="default"/>
+      </w:rPr>
+    </w:lvl>
+    <w:lvl w:ilvl="4">
+      <w:start w:val="1"/>
+      <w:numFmt w:val="decimal"/>
+      <w:lvlText w:val="%1.%2.%3.%4.%5"/>
+      <w:lvlJc w:val="left"/>
+      <w:pPr>
+        <w:ind w:left="3960" w:hanging="1080"/>
+      </w:pPr>
+      <w:rPr>
+        <w:rFonts w:hint="default"/>
+      </w:rPr>
+    </w:lvl>
+    <w:lvl w:ilvl="5">
+      <w:start w:val="1"/>
+      <w:numFmt w:val="decimal"/>
+      <w:lvlText w:val="%1.%2.%3.%4.%5.%6"/>
+      <w:lvlJc w:val="left"/>
+      <w:pPr>
+        <w:ind w:left="5040" w:hanging="1440"/>
+      </w:pPr>
+      <w:rPr>
+        <w:rFonts w:hint="default"/>
+      </w:rPr>
+    </w:lvl>
+    <w:lvl w:ilvl="6">
+      <w:start w:val="1"/>
+      <w:numFmt w:val="decimal"/>
+      <w:lvlText w:val="%1.%2.%3.%4.%5.%6.%7"/>
+      <w:lvlJc w:val="left"/>
+      <w:pPr>
+        <w:ind w:left="5760" w:hanging="1440"/>
+      </w:pPr>
+      <w:rPr>
+        <w:rFonts w:hint="default"/>
+      </w:rPr>
+    </w:lvl>
+    <w:lvl w:ilvl="7">
+      <w:start w:val="1"/>
+      <w:numFmt w:val="decimal"/>
+      <w:lvlText w:val="%1.%2.%3.%4.%5.%6.%7.%8"/>
+      <w:lvlJc w:val="left"/>
+      <w:pPr>
+        <w:ind w:left="6840" w:hanging="1800"/>
+      </w:pPr>
+      <w:rPr>
+        <w:rFonts w:hint="default"/>
+      </w:rPr>
+    </w:lvl>
+    <w:lvl w:ilvl="8">
+      <w:start w:val="1"/>
+      <w:numFmt w:val="decimal"/>
+      <w:lvlText w:val="%1.%2.%3.%4.%5.%6.%7.%8.%9"/>
+      <w:lvlJc w:val="left"/>
+      <w:pPr>
+        <w:ind w:left="7560" w:hanging="1800"/>
+      </w:pPr>
+      <w:rPr>
+        <w:rFonts w:hint="default"/>
+      </w:rPr>
+    </w:lvl>
+  </w:abstractNum>
+  <w:abstractNum w:abstractNumId="3" w15:restartNumberingAfterBreak="0">
     <w:nsid w:val="31235262"/>
     <w:multiLevelType w:val="multilevel"/>
     <w:tmpl w:val="88F22E8C"/>
@@ -2064,7 +2767,7 @@
       </w:pPr>
     </w:lvl>
   </w:abstractNum>
-  <w:abstractNum w:abstractNumId="2" w15:restartNumberingAfterBreak="0">
+  <w:abstractNum w:abstractNumId="4" w15:restartNumberingAfterBreak="0">
     <w:nsid w:val="3D36738C"/>
     <w:multiLevelType w:val="multilevel"/>
     <w:tmpl w:val="0A1E7762"/>
@@ -2177,7 +2880,7 @@
       </w:rPr>
     </w:lvl>
   </w:abstractNum>
-  <w:abstractNum w:abstractNumId="3" w15:restartNumberingAfterBreak="0">
+  <w:abstractNum w:abstractNumId="5" w15:restartNumberingAfterBreak="0">
     <w:nsid w:val="408E59AC"/>
     <w:multiLevelType w:val="multilevel"/>
     <w:tmpl w:val="E6224CF4"/>
@@ -2263,7 +2966,432 @@
       </w:pPr>
     </w:lvl>
   </w:abstractNum>
-  <w:abstractNum w:abstractNumId="4" w15:restartNumberingAfterBreak="0">
+  <w:abstractNum w:abstractNumId="6" w15:restartNumberingAfterBreak="0">
+    <w:nsid w:val="423114CC"/>
+    <w:multiLevelType w:val="multilevel"/>
+    <w:tmpl w:val="0C09001F"/>
+    <w:lvl w:ilvl="0">
+      <w:start w:val="1"/>
+      <w:numFmt w:val="decimal"/>
+      <w:lvlText w:val="%1."/>
+      <w:lvlJc w:val="left"/>
+      <w:pPr>
+        <w:ind w:left="360" w:hanging="360"/>
+      </w:pPr>
+    </w:lvl>
+    <w:lvl w:ilvl="1">
+      <w:start w:val="1"/>
+      <w:numFmt w:val="decimal"/>
+      <w:lvlText w:val="%1.%2."/>
+      <w:lvlJc w:val="left"/>
+      <w:pPr>
+        <w:ind w:left="792" w:hanging="432"/>
+      </w:pPr>
+    </w:lvl>
+    <w:lvl w:ilvl="2">
+      <w:start w:val="1"/>
+      <w:numFmt w:val="decimal"/>
+      <w:lvlText w:val="%1.%2.%3."/>
+      <w:lvlJc w:val="left"/>
+      <w:pPr>
+        <w:ind w:left="1224" w:hanging="504"/>
+      </w:pPr>
+    </w:lvl>
+    <w:lvl w:ilvl="3">
+      <w:start w:val="1"/>
+      <w:numFmt w:val="decimal"/>
+      <w:lvlText w:val="%1.%2.%3.%4."/>
+      <w:lvlJc w:val="left"/>
+      <w:pPr>
+        <w:ind w:left="1728" w:hanging="648"/>
+      </w:pPr>
+    </w:lvl>
+    <w:lvl w:ilvl="4">
+      <w:start w:val="1"/>
+      <w:numFmt w:val="decimal"/>
+      <w:lvlText w:val="%1.%2.%3.%4.%5."/>
+      <w:lvlJc w:val="left"/>
+      <w:pPr>
+        <w:ind w:left="2232" w:hanging="792"/>
+      </w:pPr>
+    </w:lvl>
+    <w:lvl w:ilvl="5">
+      <w:start w:val="1"/>
+      <w:numFmt w:val="decimal"/>
+      <w:lvlText w:val="%1.%2.%3.%4.%5.%6."/>
+      <w:lvlJc w:val="left"/>
+      <w:pPr>
+        <w:ind w:left="2736" w:hanging="936"/>
+      </w:pPr>
+    </w:lvl>
+    <w:lvl w:ilvl="6">
+      <w:start w:val="1"/>
+      <w:numFmt w:val="decimal"/>
+      <w:lvlText w:val="%1.%2.%3.%4.%5.%6.%7."/>
+      <w:lvlJc w:val="left"/>
+      <w:pPr>
+        <w:ind w:left="3240" w:hanging="1080"/>
+      </w:pPr>
+    </w:lvl>
+    <w:lvl w:ilvl="7">
+      <w:start w:val="1"/>
+      <w:numFmt w:val="decimal"/>
+      <w:lvlText w:val="%1.%2.%3.%4.%5.%6.%7.%8."/>
+      <w:lvlJc w:val="left"/>
+      <w:pPr>
+        <w:ind w:left="3744" w:hanging="1224"/>
+      </w:pPr>
+    </w:lvl>
+    <w:lvl w:ilvl="8">
+      <w:start w:val="1"/>
+      <w:numFmt w:val="decimal"/>
+      <w:lvlText w:val="%1.%2.%3.%4.%5.%6.%7.%8.%9."/>
+      <w:lvlJc w:val="left"/>
+      <w:pPr>
+        <w:ind w:left="4320" w:hanging="1440"/>
+      </w:pPr>
+    </w:lvl>
+  </w:abstractNum>
+  <w:abstractNum w:abstractNumId="7" w15:restartNumberingAfterBreak="0">
+    <w:nsid w:val="437D6741"/>
+    <w:multiLevelType w:val="hybridMultilevel"/>
+    <w:tmpl w:val="6DAAADAA"/>
+    <w:lvl w:ilvl="0" w:tplc="A3DCDCDC">
+      <w:start w:val="7"/>
+      <w:numFmt w:val="bullet"/>
+      <w:lvlText w:val="-"/>
+      <w:lvlJc w:val="left"/>
+      <w:pPr>
+        <w:ind w:left="1440" w:hanging="360"/>
+      </w:pPr>
+      <w:rPr>
+        <w:rFonts w:ascii="Calibri" w:eastAsia="Calibri" w:hAnsi="Calibri" w:cs="Calibri" w:hint="default"/>
+      </w:rPr>
+    </w:lvl>
+    <w:lvl w:ilvl="1" w:tplc="0C090003" w:tentative="1">
+      <w:start w:val="1"/>
+      <w:numFmt w:val="bullet"/>
+      <w:lvlText w:val="o"/>
+      <w:lvlJc w:val="left"/>
+      <w:pPr>
+        <w:ind w:left="2160" w:hanging="360"/>
+      </w:pPr>
+      <w:rPr>
+        <w:rFonts w:ascii="Courier New" w:hAnsi="Courier New" w:cs="Courier New" w:hint="default"/>
+      </w:rPr>
+    </w:lvl>
+    <w:lvl w:ilvl="2" w:tplc="0C090005" w:tentative="1">
+      <w:start w:val="1"/>
+      <w:numFmt w:val="bullet"/>
+      <w:lvlText w:val=""/>
+      <w:lvlJc w:val="left"/>
+      <w:pPr>
+        <w:ind w:left="2880" w:hanging="360"/>
+      </w:pPr>
+      <w:rPr>
+        <w:rFonts w:ascii="Wingdings" w:hAnsi="Wingdings" w:hint="default"/>
+      </w:rPr>
+    </w:lvl>
+    <w:lvl w:ilvl="3" w:tplc="0C090001" w:tentative="1">
+      <w:start w:val="1"/>
+      <w:numFmt w:val="bullet"/>
+      <w:lvlText w:val=""/>
+      <w:lvlJc w:val="left"/>
+      <w:pPr>
+        <w:ind w:left="3600" w:hanging="360"/>
+      </w:pPr>
+      <w:rPr>
+        <w:rFonts w:ascii="Symbol" w:hAnsi="Symbol" w:hint="default"/>
+      </w:rPr>
+    </w:lvl>
+    <w:lvl w:ilvl="4" w:tplc="0C090003" w:tentative="1">
+      <w:start w:val="1"/>
+      <w:numFmt w:val="bullet"/>
+      <w:lvlText w:val="o"/>
+      <w:lvlJc w:val="left"/>
+      <w:pPr>
+        <w:ind w:left="4320" w:hanging="360"/>
+      </w:pPr>
+      <w:rPr>
+        <w:rFonts w:ascii="Courier New" w:hAnsi="Courier New" w:cs="Courier New" w:hint="default"/>
+      </w:rPr>
+    </w:lvl>
+    <w:lvl w:ilvl="5" w:tplc="0C090005" w:tentative="1">
+      <w:start w:val="1"/>
+      <w:numFmt w:val="bullet"/>
+      <w:lvlText w:val=""/>
+      <w:lvlJc w:val="left"/>
+      <w:pPr>
+        <w:ind w:left="5040" w:hanging="360"/>
+      </w:pPr>
+      <w:rPr>
+        <w:rFonts w:ascii="Wingdings" w:hAnsi="Wingdings" w:hint="default"/>
+      </w:rPr>
+    </w:lvl>
+    <w:lvl w:ilvl="6" w:tplc="0C090001" w:tentative="1">
+      <w:start w:val="1"/>
+      <w:numFmt w:val="bullet"/>
+      <w:lvlText w:val=""/>
+      <w:lvlJc w:val="left"/>
+      <w:pPr>
+        <w:ind w:left="5760" w:hanging="360"/>
+      </w:pPr>
+      <w:rPr>
+        <w:rFonts w:ascii="Symbol" w:hAnsi="Symbol" w:hint="default"/>
+      </w:rPr>
+    </w:lvl>
+    <w:lvl w:ilvl="7" w:tplc="0C090003" w:tentative="1">
+      <w:start w:val="1"/>
+      <w:numFmt w:val="bullet"/>
+      <w:lvlText w:val="o"/>
+      <w:lvlJc w:val="left"/>
+      <w:pPr>
+        <w:ind w:left="6480" w:hanging="360"/>
+      </w:pPr>
+      <w:rPr>
+        <w:rFonts w:ascii="Courier New" w:hAnsi="Courier New" w:cs="Courier New" w:hint="default"/>
+      </w:rPr>
+    </w:lvl>
+    <w:lvl w:ilvl="8" w:tplc="0C090005" w:tentative="1">
+      <w:start w:val="1"/>
+      <w:numFmt w:val="bullet"/>
+      <w:lvlText w:val=""/>
+      <w:lvlJc w:val="left"/>
+      <w:pPr>
+        <w:ind w:left="7200" w:hanging="360"/>
+      </w:pPr>
+      <w:rPr>
+        <w:rFonts w:ascii="Wingdings" w:hAnsi="Wingdings" w:hint="default"/>
+      </w:rPr>
+    </w:lvl>
+  </w:abstractNum>
+  <w:abstractNum w:abstractNumId="8" w15:restartNumberingAfterBreak="0">
+    <w:nsid w:val="4D7D6B9F"/>
+    <w:multiLevelType w:val="multilevel"/>
+    <w:tmpl w:val="E3E6875E"/>
+    <w:lvl w:ilvl="0">
+      <w:start w:val="7"/>
+      <w:numFmt w:val="decimal"/>
+      <w:lvlText w:val="%1."/>
+      <w:lvlJc w:val="left"/>
+      <w:pPr>
+        <w:ind w:left="504" w:hanging="504"/>
+      </w:pPr>
+      <w:rPr>
+        <w:rFonts w:hint="default"/>
+      </w:rPr>
+    </w:lvl>
+    <w:lvl w:ilvl="1">
+      <w:start w:val="2"/>
+      <w:numFmt w:val="decimal"/>
+      <w:lvlText w:val="%1.%2."/>
+      <w:lvlJc w:val="left"/>
+      <w:pPr>
+        <w:ind w:left="1584" w:hanging="504"/>
+      </w:pPr>
+      <w:rPr>
+        <w:rFonts w:hint="default"/>
+      </w:rPr>
+    </w:lvl>
+    <w:lvl w:ilvl="2">
+      <w:start w:val="1"/>
+      <w:numFmt w:val="decimal"/>
+      <w:lvlText w:val="%1.%2.%3."/>
+      <w:lvlJc w:val="left"/>
+      <w:pPr>
+        <w:ind w:left="2880" w:hanging="720"/>
+      </w:pPr>
+      <w:rPr>
+        <w:rFonts w:hint="default"/>
+      </w:rPr>
+    </w:lvl>
+    <w:lvl w:ilvl="3">
+      <w:start w:val="1"/>
+      <w:numFmt w:val="decimal"/>
+      <w:lvlText w:val="%1.%2.%3.%4."/>
+      <w:lvlJc w:val="left"/>
+      <w:pPr>
+        <w:ind w:left="3960" w:hanging="720"/>
+      </w:pPr>
+      <w:rPr>
+        <w:rFonts w:hint="default"/>
+      </w:rPr>
+    </w:lvl>
+    <w:lvl w:ilvl="4">
+      <w:start w:val="1"/>
+      <w:numFmt w:val="decimal"/>
+      <w:lvlText w:val="%1.%2.%3.%4.%5."/>
+      <w:lvlJc w:val="left"/>
+      <w:pPr>
+        <w:ind w:left="5400" w:hanging="1080"/>
+      </w:pPr>
+      <w:rPr>
+        <w:rFonts w:hint="default"/>
+      </w:rPr>
+    </w:lvl>
+    <w:lvl w:ilvl="5">
+      <w:start w:val="1"/>
+      <w:numFmt w:val="decimal"/>
+      <w:lvlText w:val="%1.%2.%3.%4.%5.%6."/>
+      <w:lvlJc w:val="left"/>
+      <w:pPr>
+        <w:ind w:left="6480" w:hanging="1080"/>
+      </w:pPr>
+      <w:rPr>
+        <w:rFonts w:hint="default"/>
+      </w:rPr>
+    </w:lvl>
+    <w:lvl w:ilvl="6">
+      <w:start w:val="1"/>
+      <w:numFmt w:val="decimal"/>
+      <w:lvlText w:val="%1.%2.%3.%4.%5.%6.%7."/>
+      <w:lvlJc w:val="left"/>
+      <w:pPr>
+        <w:ind w:left="7920" w:hanging="1440"/>
+      </w:pPr>
+      <w:rPr>
+        <w:rFonts w:hint="default"/>
+      </w:rPr>
+    </w:lvl>
+    <w:lvl w:ilvl="7">
+      <w:start w:val="1"/>
+      <w:numFmt w:val="decimal"/>
+      <w:lvlText w:val="%1.%2.%3.%4.%5.%6.%7.%8."/>
+      <w:lvlJc w:val="left"/>
+      <w:pPr>
+        <w:ind w:left="9000" w:hanging="1440"/>
+      </w:pPr>
+      <w:rPr>
+        <w:rFonts w:hint="default"/>
+      </w:rPr>
+    </w:lvl>
+    <w:lvl w:ilvl="8">
+      <w:start w:val="1"/>
+      <w:numFmt w:val="decimal"/>
+      <w:lvlText w:val="%1.%2.%3.%4.%5.%6.%7.%8.%9."/>
+      <w:lvlJc w:val="left"/>
+      <w:pPr>
+        <w:ind w:left="10440" w:hanging="1800"/>
+      </w:pPr>
+      <w:rPr>
+        <w:rFonts w:hint="default"/>
+      </w:rPr>
+    </w:lvl>
+  </w:abstractNum>
+  <w:abstractNum w:abstractNumId="9" w15:restartNumberingAfterBreak="0">
+    <w:nsid w:val="6BDE6091"/>
+    <w:multiLevelType w:val="multilevel"/>
+    <w:tmpl w:val="D0F61C56"/>
+    <w:lvl w:ilvl="0">
+      <w:start w:val="3"/>
+      <w:numFmt w:val="decimal"/>
+      <w:lvlText w:val="%1"/>
+      <w:lvlJc w:val="left"/>
+      <w:pPr>
+        <w:ind w:left="360" w:hanging="360"/>
+      </w:pPr>
+      <w:rPr>
+        <w:rFonts w:hint="default"/>
+      </w:rPr>
+    </w:lvl>
+    <w:lvl w:ilvl="1">
+      <w:start w:val="1"/>
+      <w:numFmt w:val="decimal"/>
+      <w:lvlText w:val="%1.%2"/>
+      <w:lvlJc w:val="left"/>
+      <w:pPr>
+        <w:ind w:left="360" w:hanging="360"/>
+      </w:pPr>
+      <w:rPr>
+        <w:rFonts w:hint="default"/>
+      </w:rPr>
+    </w:lvl>
+    <w:lvl w:ilvl="2">
+      <w:start w:val="1"/>
+      <w:numFmt w:val="decimal"/>
+      <w:lvlText w:val="%1.%2.%3"/>
+      <w:lvlJc w:val="left"/>
+      <w:pPr>
+        <w:ind w:left="720" w:hanging="720"/>
+      </w:pPr>
+      <w:rPr>
+        <w:rFonts w:hint="default"/>
+      </w:rPr>
+    </w:lvl>
+    <w:lvl w:ilvl="3">
+      <w:start w:val="1"/>
+      <w:numFmt w:val="decimal"/>
+      <w:lvlText w:val="%1.%2.%3.%4"/>
+      <w:lvlJc w:val="left"/>
+      <w:pPr>
+        <w:ind w:left="720" w:hanging="720"/>
+      </w:pPr>
+      <w:rPr>
+        <w:rFonts w:hint="default"/>
+      </w:rPr>
+    </w:lvl>
+    <w:lvl w:ilvl="4">
+      <w:start w:val="1"/>
+      <w:numFmt w:val="decimal"/>
+      <w:lvlText w:val="%1.%2.%3.%4.%5"/>
+      <w:lvlJc w:val="left"/>
+      <w:pPr>
+        <w:ind w:left="1080" w:hanging="1080"/>
+      </w:pPr>
+      <w:rPr>
+        <w:rFonts w:hint="default"/>
+      </w:rPr>
+    </w:lvl>
+    <w:lvl w:ilvl="5">
+      <w:start w:val="1"/>
+      <w:numFmt w:val="decimal"/>
+      <w:lvlText w:val="%1.%2.%3.%4.%5.%6"/>
+      <w:lvlJc w:val="left"/>
+      <w:pPr>
+        <w:ind w:left="1080" w:hanging="1080"/>
+      </w:pPr>
+      <w:rPr>
+        <w:rFonts w:hint="default"/>
+      </w:rPr>
+    </w:lvl>
+    <w:lvl w:ilvl="6">
+      <w:start w:val="1"/>
+      <w:numFmt w:val="decimal"/>
+      <w:lvlText w:val="%1.%2.%3.%4.%5.%6.%7"/>
+      <w:lvlJc w:val="left"/>
+      <w:pPr>
+        <w:ind w:left="1440" w:hanging="1440"/>
+      </w:pPr>
+      <w:rPr>
+        <w:rFonts w:hint="default"/>
+      </w:rPr>
+    </w:lvl>
+    <w:lvl w:ilvl="7">
+      <w:start w:val="1"/>
+      <w:numFmt w:val="decimal"/>
+      <w:lvlText w:val="%1.%2.%3.%4.%5.%6.%7.%8"/>
+      <w:lvlJc w:val="left"/>
+      <w:pPr>
+        <w:ind w:left="1440" w:hanging="1440"/>
+      </w:pPr>
+      <w:rPr>
+        <w:rFonts w:hint="default"/>
+      </w:rPr>
+    </w:lvl>
+    <w:lvl w:ilvl="8">
+      <w:start w:val="1"/>
+      <w:numFmt w:val="decimal"/>
+      <w:lvlText w:val="%1.%2.%3.%4.%5.%6.%7.%8.%9"/>
+      <w:lvlJc w:val="left"/>
+      <w:pPr>
+        <w:ind w:left="1440" w:hanging="1440"/>
+      </w:pPr>
+      <w:rPr>
+        <w:rFonts w:hint="default"/>
+      </w:rPr>
+    </w:lvl>
+  </w:abstractNum>
+  <w:abstractNum w:abstractNumId="10" w15:restartNumberingAfterBreak="0">
     <w:nsid w:val="7E8F17AD"/>
     <w:multiLevelType w:val="hybridMultilevel"/>
     <w:tmpl w:val="2DF6892A"/>
@@ -2353,19 +3481,37 @@
     </w:lvl>
   </w:abstractNum>
   <w:num w:numId="1">
+    <w:abstractNumId w:val="5"/>
+  </w:num>
+  <w:num w:numId="2">
+    <w:abstractNumId w:val="4"/>
+  </w:num>
+  <w:num w:numId="3">
     <w:abstractNumId w:val="3"/>
   </w:num>
-  <w:num w:numId="2">
+  <w:num w:numId="4">
+    <w:abstractNumId w:val="1"/>
+  </w:num>
+  <w:num w:numId="5">
+    <w:abstractNumId w:val="10"/>
+  </w:num>
+  <w:num w:numId="6">
+    <w:abstractNumId w:val="6"/>
+  </w:num>
+  <w:num w:numId="7">
+    <w:abstractNumId w:val="9"/>
+  </w:num>
+  <w:num w:numId="8">
     <w:abstractNumId w:val="2"/>
   </w:num>
-  <w:num w:numId="3">
-    <w:abstractNumId w:val="1"/>
+  <w:num w:numId="9">
+    <w:abstractNumId w:val="7"/>
   </w:num>
-  <w:num w:numId="4">
+  <w:num w:numId="10">
     <w:abstractNumId w:val="0"/>
   </w:num>
-  <w:num w:numId="5">
-    <w:abstractNumId w:val="4"/>
+  <w:num w:numId="11">
+    <w:abstractNumId w:val="8"/>
   </w:num>
 </w:numbering>
 </file>
@@ -3682,28 +4828,28 @@
 </file>
 
 <file path=customXml/item1.xml><?xml version="1.0" encoding="utf-8"?>
-<b:Sources xmlns:b="http://schemas.openxmlformats.org/officeDocument/2006/bibliography" xmlns="http://schemas.openxmlformats.org/officeDocument/2006/bibliography" SelectedStyle="\APASixthEditionOfficeOnline.xsl" StyleName="APA" Version="6"/>
-</file>
-
-<file path=customXml/item2.xml><?xml version="1.0" encoding="utf-8"?>
 <go:gDocsCustomXmlDataStorage xmlns:go="http://customooxmlschemas.google.com/" xmlns:r="http://schemas.openxmlformats.org/officeDocument/2006/relationships">
   <go:docsCustomData xmlns:go="http://customooxmlschemas.google.com/" roundtripDataSignature="AMtx7mip9ia0+eQUrgFORgJwjjpiJrN2tA==">AMUW2mV0nYsZ/j7r8udpe7ql8fFJG4G3dLYdIbWw0Hk6XjKTo/vcHcseRA2nzd3bQBDgtLiGImLH59ANX9dPrTCuHUaJJsl+FG/wdu/tEgbV2V5ibcGo3WmgIHPktWAz6SlACRiUdEE8kHyDwY7Pp2QPok85apPH/sZAX7r+egQuMMyXP+qRmvKxTBak95aZwHc6Js1G2lOgWoOIBcVnDl4zy01y6ML7rq+1GplFfy8BSSXkR8qGg0gehzHeNCqJKUZw0Xn2Qd+5</go:docsCustomData>
 </go:gDocsCustomXmlDataStorage>
 </file>
 
-<file path=customXml/itemProps1.xml><?xml version="1.0" encoding="utf-8"?>
-<ds:datastoreItem xmlns:ds="http://schemas.openxmlformats.org/officeDocument/2006/customXml" ds:itemID="{5E9A0944-4782-4556-9070-18E54BEAEAEB}">
-  <ds:schemaRefs>
-    <ds:schemaRef ds:uri="http://schemas.openxmlformats.org/officeDocument/2006/bibliography"/>
-  </ds:schemaRefs>
-</ds:datastoreItem>
+<file path=customXml/item2.xml><?xml version="1.0" encoding="utf-8"?>
+<b:Sources xmlns:b="http://schemas.openxmlformats.org/officeDocument/2006/bibliography" xmlns="http://schemas.openxmlformats.org/officeDocument/2006/bibliography" SelectedStyle="\APASixthEditionOfficeOnline.xsl" StyleName="APA" Version="6"/>
 </file>
 
-<file path=customXml/itemProps2.xml><?xml version="1.0" encoding="utf-8"?>
+<file path=customXml/itemProps1.xml><?xml version="1.0" encoding="utf-8"?>
 <ds:datastoreItem xmlns:ds="http://schemas.openxmlformats.org/officeDocument/2006/customXml" ds:itemID="{11111111-1234-1234-1234-123412341234}">
   <ds:schemaRefs>
     <ds:schemaRef ds:uri="http://customooxmlschemas.google.com/"/>
     <ds:schemaRef ds:uri="http://schemas.openxmlformats.org/officeDocument/2006/relationships"/>
   </ds:schemaRefs>
 </ds:datastoreItem>
+</file>
+
+<file path=customXml/itemProps2.xml><?xml version="1.0" encoding="utf-8"?>
+<ds:datastoreItem xmlns:ds="http://schemas.openxmlformats.org/officeDocument/2006/customXml" ds:itemID="{5E9A0944-4782-4556-9070-18E54BEAEAEB}">
+  <ds:schemaRefs>
+    <ds:schemaRef ds:uri="http://schemas.openxmlformats.org/officeDocument/2006/bibliography"/>
+  </ds:schemaRefs>
+</ds:datastoreItem>
 </file>
</xml_diff>

<commit_message>
(Rato) Updated proposal documents on the datasets collected and analysed; corrected typo errors in the main Rmd.
</commit_message>
<xml_diff>
--- a/project/2A proposal/Data_Geeks_Agriculture_Assignment_2A_r0.docx
+++ b/project/2A proposal/Data_Geeks_Agriculture_Assignment_2A_r0.docx
@@ -986,27 +986,7 @@
                 <w:sz w:val="20"/>
                 <w:szCs w:val="20"/>
               </w:rPr>
-              <w:t xml:space="preserve"> along with a </w:t>
-            </w:r>
-            <w:proofErr w:type="spellStart"/>
-            <w:proofErr w:type="gramStart"/>
-            <w:r>
-              <w:rPr>
-                <w:rFonts w:ascii="Arial" w:hAnsi="Arial" w:cs="Arial"/>
-                <w:sz w:val="20"/>
-                <w:szCs w:val="20"/>
-              </w:rPr>
-              <w:t>well defined</w:t>
-            </w:r>
-            <w:proofErr w:type="spellEnd"/>
-            <w:proofErr w:type="gramEnd"/>
-            <w:r>
-              <w:rPr>
-                <w:rFonts w:ascii="Arial" w:hAnsi="Arial" w:cs="Arial"/>
-                <w:sz w:val="20"/>
-                <w:szCs w:val="20"/>
-              </w:rPr>
-              <w:t xml:space="preserve"> proposal for making the invisible visible for a specified set of stakeholders. </w:t>
+              <w:t xml:space="preserve"> along with a well defined proposal for making the invisible visible for a specified set of stakeholders. </w:t>
             </w:r>
           </w:p>
         </w:tc>
@@ -1495,14 +1475,12 @@
       <w:r>
         <w:t xml:space="preserve">, </w:t>
       </w:r>
-      <w:proofErr w:type="gramStart"/>
       <w:r>
         <w:rPr>
           <w:color w:val="FF0000"/>
         </w:rPr>
         <w:t>All</w:t>
       </w:r>
-      <w:proofErr w:type="gramEnd"/>
       <w:r>
         <w:rPr>
           <w:color w:val="FF0000"/>
@@ -1511,15 +1489,29 @@
       </w:r>
     </w:p>
     <w:p>
+      <w:r>
+        <w:t xml:space="preserve">Our </w:t>
+      </w:r>
+      <w:r>
+        <w:t xml:space="preserve">team collected and analysed the following sets of data which are grouped into </w:t>
+      </w:r>
+      <w:r>
+        <w:t>7</w:t>
+      </w:r>
+      <w:r>
+        <w:t xml:space="preserve"> main area:</w:t>
+      </w:r>
+    </w:p>
+    <w:p>
       <w:pPr>
         <w:pStyle w:val="ListParagraph"/>
         <w:numPr>
           <w:ilvl w:val="1"/>
-          <w:numId w:val="7"/>
-        </w:numPr>
-      </w:pPr>
-      <w:r>
-        <w:t>Selection of variables</w:t>
+          <w:numId w:val="12"/>
+        </w:numPr>
+      </w:pPr>
+      <w:r>
+        <w:t>Crop yield in Australia regions</w:t>
       </w:r>
     </w:p>
     <w:p>
@@ -1527,14 +1519,17 @@
         <w:pStyle w:val="ListParagraph"/>
         <w:numPr>
           <w:ilvl w:val="2"/>
-          <w:numId w:val="7"/>
-        </w:numPr>
-      </w:pPr>
-      <w:r>
-        <w:t>Response variable</w:t>
-      </w:r>
-      <w:r>
-        <w:t xml:space="preserve"> – Yield of Wheat in Australia</w:t>
+          <w:numId w:val="12"/>
+        </w:numPr>
+      </w:pPr>
+      <w:r>
+        <w:t>Cereal crop yield vs nitrogen fertiliser application</w:t>
+      </w:r>
+      <w:r>
+        <w:t xml:space="preserve"> - b</w:t>
+      </w:r>
+      <w:r>
+        <w:t>y country, year (1961 to 2018)</w:t>
       </w:r>
     </w:p>
     <w:p>
@@ -1542,20 +1537,254 @@
         <w:pStyle w:val="ListParagraph"/>
         <w:numPr>
           <w:ilvl w:val="2"/>
-          <w:numId w:val="7"/>
-        </w:numPr>
-      </w:pPr>
-      <w:r>
-        <w:t>Predictor variables</w:t>
-      </w:r>
-      <w:r>
-        <w:t xml:space="preserve"> – (only collected external factors</w:t>
-      </w:r>
-      <w:r>
-        <w:rPr>
-          <w:rStyle w:val="FootnoteReference"/>
-        </w:rPr>
-        <w:footnoteReference w:id="1"/>
+          <w:numId w:val="12"/>
+        </w:numPr>
+      </w:pPr>
+      <w:r>
+        <w:t>Average of farm yields (tonnes / hectare) in Australia</w:t>
+      </w:r>
+    </w:p>
+    <w:p>
+      <w:pPr>
+        <w:pStyle w:val="ListParagraph"/>
+        <w:numPr>
+          <w:ilvl w:val="3"/>
+          <w:numId w:val="12"/>
+        </w:numPr>
+      </w:pPr>
+      <w:r>
+        <w:t>For crops and livestock</w:t>
+      </w:r>
+    </w:p>
+    <w:p>
+      <w:pPr>
+        <w:pStyle w:val="ListParagraph"/>
+        <w:numPr>
+          <w:ilvl w:val="3"/>
+          <w:numId w:val="12"/>
+        </w:numPr>
+      </w:pPr>
+      <w:r>
+        <w:t>From 1979-2019 (actual) and 2020-2021 (forecast)</w:t>
+      </w:r>
+    </w:p>
+    <w:p>
+      <w:pPr>
+        <w:pStyle w:val="ListParagraph"/>
+        <w:numPr>
+          <w:ilvl w:val="2"/>
+          <w:numId w:val="12"/>
+        </w:numPr>
+      </w:pPr>
+      <w:r>
+        <w:t>Summary of wheat in Australia</w:t>
+      </w:r>
+    </w:p>
+    <w:p>
+      <w:pPr>
+        <w:pStyle w:val="ListParagraph"/>
+        <w:numPr>
+          <w:ilvl w:val="3"/>
+          <w:numId w:val="12"/>
+        </w:numPr>
+      </w:pPr>
+      <w:r>
+        <w:t>From 1973-2018</w:t>
+      </w:r>
+    </w:p>
+    <w:p>
+      <w:pPr>
+        <w:pStyle w:val="ListParagraph"/>
+        <w:numPr>
+          <w:ilvl w:val="3"/>
+          <w:numId w:val="12"/>
+        </w:numPr>
+      </w:pPr>
+      <w:r>
+        <w:t>Area (hectares)</w:t>
+      </w:r>
+    </w:p>
+    <w:p>
+      <w:pPr>
+        <w:pStyle w:val="ListParagraph"/>
+        <w:numPr>
+          <w:ilvl w:val="3"/>
+          <w:numId w:val="12"/>
+        </w:numPr>
+      </w:pPr>
+      <w:r>
+        <w:t>Yield (t/ha)</w:t>
+      </w:r>
+    </w:p>
+    <w:p>
+      <w:pPr>
+        <w:pStyle w:val="ListParagraph"/>
+        <w:numPr>
+          <w:ilvl w:val="3"/>
+          <w:numId w:val="12"/>
+        </w:numPr>
+      </w:pPr>
+      <w:r>
+        <w:t>By state</w:t>
+      </w:r>
+    </w:p>
+    <w:p>
+      <w:pPr>
+        <w:pStyle w:val="ListParagraph"/>
+        <w:numPr>
+          <w:ilvl w:val="2"/>
+          <w:numId w:val="12"/>
+        </w:numPr>
+      </w:pPr>
+      <w:r>
+        <w:t xml:space="preserve">Rainfed wheat </w:t>
+      </w:r>
+    </w:p>
+    <w:p>
+      <w:pPr>
+        <w:pStyle w:val="ListParagraph"/>
+        <w:numPr>
+          <w:ilvl w:val="3"/>
+          <w:numId w:val="12"/>
+        </w:numPr>
+      </w:pPr>
+      <w:r>
+        <w:t>By station (geo-spatial</w:t>
+      </w:r>
+    </w:p>
+    <w:p>
+      <w:pPr>
+        <w:pStyle w:val="ListParagraph"/>
+        <w:numPr>
+          <w:ilvl w:val="3"/>
+          <w:numId w:val="12"/>
+        </w:numPr>
+      </w:pPr>
+      <w:r>
+        <w:t>By climate zone</w:t>
+      </w:r>
+    </w:p>
+    <w:p>
+      <w:pPr>
+        <w:pStyle w:val="ListParagraph"/>
+        <w:numPr>
+          <w:ilvl w:val="3"/>
+          <w:numId w:val="12"/>
+        </w:numPr>
+      </w:pPr>
+      <w:r>
+        <w:t>By country</w:t>
+      </w:r>
+    </w:p>
+    <w:p>
+      <w:pPr>
+        <w:pStyle w:val="ListParagraph"/>
+        <w:numPr>
+          <w:ilvl w:val="2"/>
+          <w:numId w:val="12"/>
+        </w:numPr>
+      </w:pPr>
+      <w:r>
+        <w:t>Crop production and area in Australia</w:t>
+      </w:r>
+    </w:p>
+    <w:p>
+      <w:pPr>
+        <w:pStyle w:val="ListParagraph"/>
+        <w:numPr>
+          <w:ilvl w:val="3"/>
+          <w:numId w:val="12"/>
+        </w:numPr>
+      </w:pPr>
+      <w:r>
+        <w:t>From 1998 to 2018</w:t>
+      </w:r>
+    </w:p>
+    <w:p>
+      <w:pPr>
+        <w:pStyle w:val="ListParagraph"/>
+        <w:numPr>
+          <w:ilvl w:val="3"/>
+          <w:numId w:val="12"/>
+        </w:numPr>
+      </w:pPr>
+      <w:r>
+        <w:t>Winter and Summer crops</w:t>
+      </w:r>
+    </w:p>
+    <w:p>
+      <w:pPr>
+        <w:pStyle w:val="ListParagraph"/>
+        <w:numPr>
+          <w:ilvl w:val="3"/>
+          <w:numId w:val="12"/>
+        </w:numPr>
+      </w:pPr>
+      <w:r>
+        <w:t>By state</w:t>
+      </w:r>
+    </w:p>
+    <w:p>
+      <w:pPr>
+        <w:pStyle w:val="ListParagraph"/>
+        <w:numPr>
+          <w:ilvl w:val="2"/>
+          <w:numId w:val="12"/>
+        </w:numPr>
+      </w:pPr>
+      <w:r>
+        <w:t>Trading of cereals 1961 to 2018</w:t>
+      </w:r>
+    </w:p>
+    <w:p>
+      <w:pPr>
+        <w:pStyle w:val="ListParagraph"/>
+        <w:numPr>
+          <w:ilvl w:val="2"/>
+          <w:numId w:val="12"/>
+        </w:numPr>
+      </w:pPr>
+      <w:r>
+        <w:t>Crop yield in US from 1993 to 2019</w:t>
+      </w:r>
+    </w:p>
+    <w:p>
+      <w:pPr>
+        <w:pStyle w:val="ListParagraph"/>
+        <w:numPr>
+          <w:ilvl w:val="2"/>
+          <w:numId w:val="12"/>
+        </w:numPr>
+      </w:pPr>
+      <w:r>
+        <w:t>Crop value in US from 1998 to 2017</w:t>
+      </w:r>
+    </w:p>
+    <w:p>
+      <w:pPr>
+        <w:pStyle w:val="ListParagraph"/>
+        <w:numPr>
+          <w:ilvl w:val="1"/>
+          <w:numId w:val="12"/>
+        </w:numPr>
+      </w:pPr>
+      <w:r>
+        <w:t xml:space="preserve">Land use </w:t>
+      </w:r>
+    </w:p>
+    <w:p>
+      <w:pPr>
+        <w:pStyle w:val="ListParagraph"/>
+        <w:numPr>
+          <w:ilvl w:val="2"/>
+          <w:numId w:val="12"/>
+        </w:numPr>
+      </w:pPr>
+      <w:r>
+        <w:t xml:space="preserve">for agricultural production, crops, grazing, and forestry (ABS, </w:t>
+      </w:r>
+      <w:r>
+        <w:t>46270DO002_201617 Land Management and Farming in Australia, 2016–17</w:t>
       </w:r>
       <w:r>
         <w:t>)</w:t>
@@ -1563,6 +1792,482 @@
     </w:p>
     <w:p>
       <w:pPr>
+        <w:pStyle w:val="ListParagraph"/>
+        <w:numPr>
+          <w:ilvl w:val="2"/>
+          <w:numId w:val="12"/>
+        </w:numPr>
+      </w:pPr>
+      <w:r>
+        <w:lastRenderedPageBreak/>
+        <w:t xml:space="preserve">from CSIRO Data Access Portal </w:t>
+      </w:r>
+      <w:r>
+        <w:t>(</w:t>
+      </w:r>
+      <w:hyperlink r:id="rId9" w:history="1">
+        <w:r>
+          <w:rPr>
+            <w:rStyle w:val="Hyperlink"/>
+          </w:rPr>
+          <w:t>https://data.csiro.au/dap</w:t>
+        </w:r>
+      </w:hyperlink>
+      <w:r>
+        <w:t>)</w:t>
+      </w:r>
+    </w:p>
+    <w:p>
+      <w:pPr>
+        <w:pStyle w:val="ListParagraph"/>
+        <w:numPr>
+          <w:ilvl w:val="1"/>
+          <w:numId w:val="12"/>
+        </w:numPr>
+      </w:pPr>
+      <w:r>
+        <w:t>Fertiliser used in regions for different types of land use</w:t>
+      </w:r>
+    </w:p>
+    <w:p>
+      <w:pPr>
+        <w:pStyle w:val="ListParagraph"/>
+        <w:numPr>
+          <w:ilvl w:val="2"/>
+          <w:numId w:val="12"/>
+        </w:numPr>
+      </w:pPr>
+      <w:r>
+        <w:t>Fertiliser by state in Australia for 2016-17</w:t>
+      </w:r>
+    </w:p>
+    <w:p>
+      <w:pPr>
+        <w:pStyle w:val="ListParagraph"/>
+        <w:numPr>
+          <w:ilvl w:val="1"/>
+          <w:numId w:val="12"/>
+        </w:numPr>
+      </w:pPr>
+      <w:r>
+        <w:t>Soil data</w:t>
+      </w:r>
+    </w:p>
+    <w:p>
+      <w:pPr>
+        <w:pStyle w:val="ListParagraph"/>
+        <w:numPr>
+          <w:ilvl w:val="2"/>
+          <w:numId w:val="12"/>
+        </w:numPr>
+      </w:pPr>
+      <w:r>
+        <w:t xml:space="preserve">as fetched from </w:t>
+      </w:r>
+      <w:r>
+        <w:t xml:space="preserve">SLGA </w:t>
+      </w:r>
+      <w:r>
+        <w:t>w</w:t>
+      </w:r>
+      <w:r>
+        <w:t>ebsite</w:t>
+      </w:r>
+      <w:r>
+        <w:t xml:space="preserve"> as grid data </w:t>
+      </w:r>
+      <w:r>
+        <w:t>(</w:t>
+      </w:r>
+      <w:hyperlink r:id="rId10" w:history="1">
+        <w:r>
+          <w:rPr>
+            <w:rStyle w:val="Hyperlink"/>
+          </w:rPr>
+          <w:t>https://www.clw.csiro.au/aclep/soilandlandscapegrid</w:t>
+        </w:r>
+      </w:hyperlink>
+      <w:r>
+        <w:t>)</w:t>
+      </w:r>
+    </w:p>
+    <w:p>
+      <w:pPr>
+        <w:pStyle w:val="ListParagraph"/>
+        <w:numPr>
+          <w:ilvl w:val="2"/>
+          <w:numId w:val="12"/>
+        </w:numPr>
+      </w:pPr>
+      <w:r>
+        <w:t>Soil attributes</w:t>
+      </w:r>
+    </w:p>
+    <w:p>
+      <w:pPr>
+        <w:pStyle w:val="ListParagraph"/>
+        <w:numPr>
+          <w:ilvl w:val="3"/>
+          <w:numId w:val="13"/>
+        </w:numPr>
+      </w:pPr>
+      <w:r>
+        <w:t>Available Water Capacity</w:t>
+      </w:r>
+    </w:p>
+    <w:p>
+      <w:pPr>
+        <w:pStyle w:val="ListParagraph"/>
+        <w:numPr>
+          <w:ilvl w:val="3"/>
+          <w:numId w:val="13"/>
+        </w:numPr>
+      </w:pPr>
+      <w:r>
+        <w:t>Bulk Density (Fine Earth)</w:t>
+      </w:r>
+    </w:p>
+    <w:p>
+      <w:pPr>
+        <w:pStyle w:val="ListParagraph"/>
+        <w:numPr>
+          <w:ilvl w:val="3"/>
+          <w:numId w:val="13"/>
+        </w:numPr>
+      </w:pPr>
+      <w:r>
+        <w:t>Bulk Density (Whole Earth)</w:t>
+      </w:r>
+    </w:p>
+    <w:p>
+      <w:pPr>
+        <w:pStyle w:val="ListParagraph"/>
+        <w:numPr>
+          <w:ilvl w:val="3"/>
+          <w:numId w:val="13"/>
+        </w:numPr>
+      </w:pPr>
+      <w:r>
+        <w:t>Cation Exchange Capacity</w:t>
+      </w:r>
+    </w:p>
+    <w:p>
+      <w:pPr>
+        <w:pStyle w:val="ListParagraph"/>
+        <w:numPr>
+          <w:ilvl w:val="3"/>
+          <w:numId w:val="13"/>
+        </w:numPr>
+      </w:pPr>
+      <w:r>
+        <w:t>Cation Exchange Capacity (Effective)</w:t>
+      </w:r>
+    </w:p>
+    <w:p>
+      <w:pPr>
+        <w:pStyle w:val="ListParagraph"/>
+        <w:numPr>
+          <w:ilvl w:val="3"/>
+          <w:numId w:val="13"/>
+        </w:numPr>
+      </w:pPr>
+      <w:r>
+        <w:t>Clay</w:t>
+      </w:r>
+    </w:p>
+    <w:p>
+      <w:pPr>
+        <w:pStyle w:val="ListParagraph"/>
+        <w:numPr>
+          <w:ilvl w:val="3"/>
+          <w:numId w:val="13"/>
+        </w:numPr>
+      </w:pPr>
+      <w:r>
+        <w:t>Coarse Fragments</w:t>
+      </w:r>
+    </w:p>
+    <w:p>
+      <w:pPr>
+        <w:pStyle w:val="ListParagraph"/>
+        <w:numPr>
+          <w:ilvl w:val="3"/>
+          <w:numId w:val="13"/>
+        </w:numPr>
+      </w:pPr>
+      <w:r>
+        <w:t>Depth of Regolith</w:t>
+      </w:r>
+    </w:p>
+    <w:p>
+      <w:pPr>
+        <w:pStyle w:val="ListParagraph"/>
+        <w:numPr>
+          <w:ilvl w:val="3"/>
+          <w:numId w:val="13"/>
+        </w:numPr>
+      </w:pPr>
+      <w:r>
+        <w:t>Depth of Soil</w:t>
+      </w:r>
+    </w:p>
+    <w:p>
+      <w:pPr>
+        <w:pStyle w:val="ListParagraph"/>
+        <w:numPr>
+          <w:ilvl w:val="3"/>
+          <w:numId w:val="13"/>
+        </w:numPr>
+      </w:pPr>
+      <w:r>
+        <w:t>Electrical Conductivity</w:t>
+      </w:r>
+    </w:p>
+    <w:p>
+      <w:pPr>
+        <w:pStyle w:val="ListParagraph"/>
+        <w:numPr>
+          <w:ilvl w:val="3"/>
+          <w:numId w:val="13"/>
+        </w:numPr>
+      </w:pPr>
+      <w:r>
+        <w:t>Organic Carbon</w:t>
+      </w:r>
+    </w:p>
+    <w:p>
+      <w:pPr>
+        <w:pStyle w:val="ListParagraph"/>
+        <w:numPr>
+          <w:ilvl w:val="3"/>
+          <w:numId w:val="13"/>
+        </w:numPr>
+      </w:pPr>
+      <w:r>
+        <w:t>pH CaCl2</w:t>
+      </w:r>
+    </w:p>
+    <w:p>
+      <w:pPr>
+        <w:pStyle w:val="ListParagraph"/>
+        <w:numPr>
+          <w:ilvl w:val="3"/>
+          <w:numId w:val="13"/>
+        </w:numPr>
+      </w:pPr>
+      <w:r>
+        <w:t>pH Water</w:t>
+      </w:r>
+    </w:p>
+    <w:p>
+      <w:pPr>
+        <w:pStyle w:val="ListParagraph"/>
+        <w:numPr>
+          <w:ilvl w:val="3"/>
+          <w:numId w:val="13"/>
+        </w:numPr>
+      </w:pPr>
+      <w:r>
+        <w:t>Sand</w:t>
+      </w:r>
+    </w:p>
+    <w:p>
+      <w:pPr>
+        <w:pStyle w:val="ListParagraph"/>
+        <w:numPr>
+          <w:ilvl w:val="3"/>
+          <w:numId w:val="13"/>
+        </w:numPr>
+      </w:pPr>
+      <w:r>
+        <w:t>Silt</w:t>
+      </w:r>
+    </w:p>
+    <w:p>
+      <w:pPr>
+        <w:pStyle w:val="ListParagraph"/>
+        <w:numPr>
+          <w:ilvl w:val="3"/>
+          <w:numId w:val="13"/>
+        </w:numPr>
+      </w:pPr>
+      <w:r>
+        <w:t>Total Nitrogen</w:t>
+      </w:r>
+    </w:p>
+    <w:p>
+      <w:pPr>
+        <w:pStyle w:val="ListParagraph"/>
+        <w:numPr>
+          <w:ilvl w:val="3"/>
+          <w:numId w:val="13"/>
+        </w:numPr>
+      </w:pPr>
+      <w:r>
+        <w:t>Total Phosphorus</w:t>
+      </w:r>
+    </w:p>
+    <w:p>
+      <w:pPr>
+        <w:pStyle w:val="ListParagraph"/>
+        <w:numPr>
+          <w:ilvl w:val="1"/>
+          <w:numId w:val="12"/>
+        </w:numPr>
+      </w:pPr>
+      <w:r>
+        <w:t>Climate data</w:t>
+      </w:r>
+    </w:p>
+    <w:p>
+      <w:pPr>
+        <w:pStyle w:val="ListParagraph"/>
+        <w:numPr>
+          <w:ilvl w:val="2"/>
+          <w:numId w:val="12"/>
+        </w:numPr>
+      </w:pPr>
+      <w:r>
+        <w:t>Temperature</w:t>
+      </w:r>
+      <w:r>
+        <w:t xml:space="preserve"> – </w:t>
+      </w:r>
+      <w:r>
+        <w:t>min, max</w:t>
+      </w:r>
+      <w:r>
+        <w:t xml:space="preserve"> for 1961-90 and projection into 2030, 2050, 2070 and 2090;</w:t>
+      </w:r>
+      <w:r>
+        <w:t xml:space="preserve"> in raster files</w:t>
+      </w:r>
+    </w:p>
+    <w:p>
+      <w:pPr>
+        <w:pStyle w:val="ListParagraph"/>
+        <w:numPr>
+          <w:ilvl w:val="2"/>
+          <w:numId w:val="12"/>
+        </w:numPr>
+      </w:pPr>
+      <w:r>
+        <w:t xml:space="preserve">Rainfall – </w:t>
+      </w:r>
+      <w:r>
+        <w:t>min, max for 1961-90 and projection into 2030, 2050, 2070 and 2090; in raster files</w:t>
+      </w:r>
+    </w:p>
+    <w:p>
+      <w:pPr>
+        <w:pStyle w:val="ListParagraph"/>
+        <w:numPr>
+          <w:ilvl w:val="2"/>
+          <w:numId w:val="12"/>
+        </w:numPr>
+      </w:pPr>
+      <w:r>
+        <w:t xml:space="preserve">Solar radiation – </w:t>
+      </w:r>
+      <w:r>
+        <w:t>min, max for 1961-90 and projection into 2030, 2050, 2070 and 2090; in raster files</w:t>
+      </w:r>
+    </w:p>
+    <w:p>
+      <w:pPr>
+        <w:pStyle w:val="ListParagraph"/>
+        <w:numPr>
+          <w:ilvl w:val="1"/>
+          <w:numId w:val="12"/>
+        </w:numPr>
+      </w:pPr>
+      <w:r>
+        <w:t>Geo-spatial data</w:t>
+      </w:r>
+    </w:p>
+    <w:p>
+      <w:pPr>
+        <w:pStyle w:val="ListParagraph"/>
+        <w:numPr>
+          <w:ilvl w:val="3"/>
+          <w:numId w:val="12"/>
+        </w:numPr>
+      </w:pPr>
+      <w:r>
+        <w:t>Yield area – for 2015-16, in CSV</w:t>
+      </w:r>
+    </w:p>
+    <w:p>
+      <w:pPr>
+        <w:pStyle w:val="ListParagraph"/>
+        <w:numPr>
+          <w:ilvl w:val="3"/>
+          <w:numId w:val="12"/>
+        </w:numPr>
+      </w:pPr>
+      <w:r>
+        <w:t>L</w:t>
+      </w:r>
+      <w:r>
+        <w:t>and use</w:t>
+      </w:r>
+      <w:r>
+        <w:t xml:space="preserve"> – for 2018, in </w:t>
+      </w:r>
+      <w:r>
+        <w:t>shape files</w:t>
+      </w:r>
+    </w:p>
+    <w:p>
+      <w:pPr>
+        <w:pStyle w:val="ListParagraph"/>
+        <w:numPr>
+          <w:ilvl w:val="3"/>
+          <w:numId w:val="12"/>
+        </w:numPr>
+      </w:pPr>
+      <w:r>
+        <w:t>SA2 – for 2016 Australia, in shape files</w:t>
+      </w:r>
+    </w:p>
+    <w:p>
+      <w:pPr>
+        <w:pStyle w:val="ListParagraph"/>
+        <w:numPr>
+          <w:ilvl w:val="1"/>
+          <w:numId w:val="12"/>
+        </w:numPr>
+      </w:pPr>
+      <w:r>
+        <w:t>Labour force</w:t>
+      </w:r>
+    </w:p>
+    <w:p>
+      <w:pPr>
+        <w:pStyle w:val="ListParagraph"/>
+        <w:numPr>
+          <w:ilvl w:val="2"/>
+          <w:numId w:val="12"/>
+        </w:numPr>
+      </w:pPr>
+      <w:r>
+        <w:t>employed and expenditure by type of work, industry for 2015-16</w:t>
+      </w:r>
+    </w:p>
+    <w:p>
+      <w:pPr>
+        <w:pStyle w:val="ListParagraph"/>
+        <w:numPr>
+          <w:ilvl w:val="2"/>
+          <w:numId w:val="12"/>
+        </w:numPr>
+      </w:pPr>
+      <w:r>
+        <w:t>employed by country by year</w:t>
+      </w:r>
+    </w:p>
+    <w:p>
+      <w:pPr>
         <w:pStyle w:val="Heading1"/>
       </w:pPr>
       <w:r>
@@ -1607,6 +2312,7 @@
         <w:pStyle w:val="Heading1"/>
       </w:pPr>
       <w:r>
+        <w:lastRenderedPageBreak/>
         <w:t>Appendix</w:t>
       </w:r>
     </w:p>
@@ -1653,11 +2359,7 @@
         </w:numPr>
       </w:pPr>
       <w:r>
-        <w:lastRenderedPageBreak/>
-        <w:t>Predictor</w:t>
-      </w:r>
-      <w:r>
-        <w:t xml:space="preserve"> Variables</w:t>
+        <w:t>Predictor Variables</w:t>
       </w:r>
     </w:p>
     <w:p>
@@ -1676,7 +2378,7 @@
         <w:rPr>
           <w:rStyle w:val="FootnoteReference"/>
         </w:rPr>
-        <w:footnoteReference w:id="2"/>
+        <w:footnoteReference w:id="1"/>
       </w:r>
       <w:r>
         <w:t xml:space="preserve"> </w:t>
@@ -1786,13 +2488,7 @@
         <w:ind w:left="1843"/>
       </w:pPr>
       <w:r>
-        <w:t>Temperature</w:t>
-      </w:r>
-      <w:r>
-        <w:t xml:space="preserve"> </w:t>
-      </w:r>
-      <w:r>
-        <w:t>– April (early sowing season)</w:t>
+        <w:t>Temperature – April (early sowing season)</w:t>
       </w:r>
     </w:p>
     <w:p>
@@ -1805,13 +2501,7 @@
         <w:ind w:left="1843"/>
       </w:pPr>
       <w:r>
-        <w:t>Temperature</w:t>
-      </w:r>
-      <w:r>
-        <w:t xml:space="preserve"> </w:t>
-      </w:r>
-      <w:r>
-        <w:t>– May (normal sowing season)</w:t>
+        <w:t>Temperature – May (normal sowing season)</w:t>
       </w:r>
     </w:p>
     <w:p>
@@ -1824,13 +2514,7 @@
         <w:ind w:left="1843"/>
       </w:pPr>
       <w:r>
-        <w:t>Temperature</w:t>
-      </w:r>
-      <w:r>
-        <w:t xml:space="preserve"> </w:t>
-      </w:r>
-      <w:r>
-        <w:t>– June (normal sowing season)</w:t>
+        <w:t>Temperature – June (normal sowing season)</w:t>
       </w:r>
     </w:p>
     <w:p>
@@ -1843,13 +2527,7 @@
         <w:ind w:left="1843"/>
       </w:pPr>
       <w:r>
-        <w:t>Temperature</w:t>
-      </w:r>
-      <w:r>
-        <w:t xml:space="preserve"> </w:t>
-      </w:r>
-      <w:r>
-        <w:t>– July (late sowing season)</w:t>
+        <w:t>Temperature – July (late sowing season)</w:t>
       </w:r>
     </w:p>
     <w:p>
@@ -1862,13 +2540,7 @@
         <w:ind w:left="1843"/>
       </w:pPr>
       <w:r>
-        <w:t>Temperature</w:t>
-      </w:r>
-      <w:r>
-        <w:t xml:space="preserve"> </w:t>
-      </w:r>
-      <w:r>
-        <w:t>– August (growing stage)</w:t>
+        <w:t>Temperature – August (growing stage)</w:t>
       </w:r>
     </w:p>
     <w:p>
@@ -1881,13 +2553,7 @@
         <w:ind w:left="1843"/>
       </w:pPr>
       <w:r>
-        <w:t>Temperature</w:t>
-      </w:r>
-      <w:r>
-        <w:t xml:space="preserve"> </w:t>
-      </w:r>
-      <w:r>
-        <w:t>– September (flowering stage)</w:t>
+        <w:t>Temperature – September (flowering stage)</w:t>
       </w:r>
     </w:p>
     <w:p>
@@ -1900,13 +2566,7 @@
         <w:ind w:left="1843"/>
       </w:pPr>
       <w:r>
-        <w:t>Temperature</w:t>
-      </w:r>
-      <w:r>
-        <w:t xml:space="preserve"> </w:t>
-      </w:r>
-      <w:r>
-        <w:t>– October (harvesting stage)</w:t>
+        <w:t>Temperature – October (harvesting stage)</w:t>
       </w:r>
     </w:p>
     <w:p>
@@ -1919,13 +2579,7 @@
         <w:ind w:left="1843"/>
       </w:pPr>
       <w:r>
-        <w:t>Temperature</w:t>
-      </w:r>
-      <w:r>
-        <w:t xml:space="preserve"> </w:t>
-      </w:r>
-      <w:r>
-        <w:t>– November (harvesting stage)</w:t>
+        <w:t>Temperature – November (harvesting stage)</w:t>
       </w:r>
     </w:p>
     <w:p>
@@ -1938,13 +2592,7 @@
         <w:ind w:left="1843"/>
       </w:pPr>
       <w:r>
-        <w:t>Solar Radiation</w:t>
-      </w:r>
-      <w:r>
-        <w:t xml:space="preserve"> </w:t>
-      </w:r>
-      <w:r>
-        <w:t>– August (growing stage)</w:t>
+        <w:t>Solar Radiation – August (growing stage)</w:t>
       </w:r>
     </w:p>
     <w:p>
@@ -1957,13 +2605,7 @@
         <w:ind w:left="1843"/>
       </w:pPr>
       <w:r>
-        <w:t>Solar Radiation</w:t>
-      </w:r>
-      <w:r>
-        <w:t xml:space="preserve"> </w:t>
-      </w:r>
-      <w:r>
-        <w:t>– September (flowering stage)</w:t>
+        <w:t>Solar Radiation – September (flowering stage)</w:t>
       </w:r>
     </w:p>
     <w:p>
@@ -1976,13 +2618,7 @@
         <w:ind w:left="1843"/>
       </w:pPr>
       <w:r>
-        <w:t>Solar Radiation</w:t>
-      </w:r>
-      <w:r>
-        <w:t xml:space="preserve"> </w:t>
-      </w:r>
-      <w:r>
-        <w:t>– October (harvesting stage)</w:t>
+        <w:t>Solar Radiation – October (harvesting stage)</w:t>
       </w:r>
     </w:p>
     <w:p>
@@ -1995,13 +2631,7 @@
         <w:ind w:left="1843"/>
       </w:pPr>
       <w:r>
-        <w:t>Solar Radiation</w:t>
-      </w:r>
-      <w:r>
-        <w:t xml:space="preserve"> </w:t>
-      </w:r>
-      <w:r>
-        <w:t>– November (harvesting stage)</w:t>
+        <w:t>Solar Radiation – November (harvesting stage)</w:t>
       </w:r>
     </w:p>
     <w:p>
@@ -2013,13 +2643,42 @@
         </w:numPr>
         <w:ind w:left="1843"/>
       </w:pPr>
+      <w:r>
+        <w:t>Fertilisers used</w:t>
+      </w:r>
+    </w:p>
+    <w:p>
+      <w:pPr>
+        <w:pStyle w:val="ListParagraph"/>
+        <w:numPr>
+          <w:ilvl w:val="2"/>
+          <w:numId w:val="11"/>
+        </w:numPr>
+        <w:ind w:left="1843"/>
+      </w:pPr>
+      <w:r>
+        <w:t>Soil condition</w:t>
+      </w:r>
+    </w:p>
+    <w:p>
+      <w:pPr>
+        <w:pStyle w:val="ListParagraph"/>
+        <w:numPr>
+          <w:ilvl w:val="2"/>
+          <w:numId w:val="11"/>
+        </w:numPr>
+        <w:ind w:left="1843"/>
+      </w:pPr>
+      <w:r>
+        <w:t>Labour force employed</w:t>
+      </w:r>
     </w:p>
     <w:p/>
     <w:sectPr>
-      <w:headerReference w:type="default" r:id="rId9"/>
-      <w:footerReference w:type="default" r:id="rId10"/>
-      <w:headerReference w:type="first" r:id="rId11"/>
-      <w:footerReference w:type="first" r:id="rId12"/>
+      <w:headerReference w:type="default" r:id="rId11"/>
+      <w:footerReference w:type="default" r:id="rId12"/>
+      <w:headerReference w:type="first" r:id="rId13"/>
+      <w:footerReference w:type="first" r:id="rId14"/>
       <w:pgSz w:w="11906" w:h="16838"/>
       <w:pgMar w:top="1440" w:right="1440" w:bottom="1440" w:left="1440" w:header="708" w:footer="708" w:gutter="0"/>
       <w:pgNumType w:start="1"/>
@@ -2214,22 +2873,6 @@
     </w:p>
   </w:footnote>
   <w:footnote w:id="1">
-    <w:p>
-      <w:pPr>
-        <w:pStyle w:val="FootnoteText"/>
-      </w:pPr>
-      <w:r>
-        <w:rPr>
-          <w:rStyle w:val="FootnoteReference"/>
-        </w:rPr>
-        <w:footnoteRef/>
-      </w:r>
-      <w:r>
-        <w:t xml:space="preserve"> Variables.pdf</w:t>
-      </w:r>
-    </w:p>
-  </w:footnote>
-  <w:footnote w:id="2">
     <w:p>
       <w:pPr>
         <w:pStyle w:val="FootnoteText"/>
@@ -2652,6 +3295,119 @@
     </w:lvl>
   </w:abstractNum>
   <w:abstractNum w:abstractNumId="3" w15:restartNumberingAfterBreak="0">
+    <w:nsid w:val="0D860176"/>
+    <w:multiLevelType w:val="multilevel"/>
+    <w:tmpl w:val="500C6B94"/>
+    <w:lvl w:ilvl="0">
+      <w:start w:val="3"/>
+      <w:numFmt w:val="decimal"/>
+      <w:lvlText w:val="%1"/>
+      <w:lvlJc w:val="left"/>
+      <w:pPr>
+        <w:ind w:left="360" w:hanging="360"/>
+      </w:pPr>
+      <w:rPr>
+        <w:rFonts w:hint="default"/>
+      </w:rPr>
+    </w:lvl>
+    <w:lvl w:ilvl="1">
+      <w:start w:val="1"/>
+      <w:numFmt w:val="decimal"/>
+      <w:lvlText w:val="%1.%2"/>
+      <w:lvlJc w:val="left"/>
+      <w:pPr>
+        <w:ind w:left="720" w:hanging="360"/>
+      </w:pPr>
+      <w:rPr>
+        <w:rFonts w:hint="default"/>
+      </w:rPr>
+    </w:lvl>
+    <w:lvl w:ilvl="2">
+      <w:start w:val="1"/>
+      <w:numFmt w:val="decimal"/>
+      <w:lvlText w:val="%1.%2.%3"/>
+      <w:lvlJc w:val="left"/>
+      <w:pPr>
+        <w:ind w:left="1440" w:hanging="720"/>
+      </w:pPr>
+      <w:rPr>
+        <w:rFonts w:hint="default"/>
+      </w:rPr>
+    </w:lvl>
+    <w:lvl w:ilvl="3">
+      <w:start w:val="1"/>
+      <w:numFmt w:val="bullet"/>
+      <w:lvlText w:val=""/>
+      <w:lvlJc w:val="left"/>
+      <w:pPr>
+        <w:ind w:left="1800" w:hanging="720"/>
+      </w:pPr>
+      <w:rPr>
+        <w:rFonts w:ascii="Symbol" w:hAnsi="Symbol" w:hint="default"/>
+      </w:rPr>
+    </w:lvl>
+    <w:lvl w:ilvl="4">
+      <w:start w:val="1"/>
+      <w:numFmt w:val="decimal"/>
+      <w:lvlText w:val="%1.%2.%3.%4.%5"/>
+      <w:lvlJc w:val="left"/>
+      <w:pPr>
+        <w:ind w:left="2520" w:hanging="1080"/>
+      </w:pPr>
+      <w:rPr>
+        <w:rFonts w:hint="default"/>
+      </w:rPr>
+    </w:lvl>
+    <w:lvl w:ilvl="5">
+      <w:start w:val="1"/>
+      <w:numFmt w:val="decimal"/>
+      <w:lvlText w:val="%1.%2.%3.%4.%5.%6"/>
+      <w:lvlJc w:val="left"/>
+      <w:pPr>
+        <w:ind w:left="2880" w:hanging="1080"/>
+      </w:pPr>
+      <w:rPr>
+        <w:rFonts w:hint="default"/>
+      </w:rPr>
+    </w:lvl>
+    <w:lvl w:ilvl="6">
+      <w:start w:val="1"/>
+      <w:numFmt w:val="decimal"/>
+      <w:lvlText w:val="%1.%2.%3.%4.%5.%6.%7"/>
+      <w:lvlJc w:val="left"/>
+      <w:pPr>
+        <w:ind w:left="3600" w:hanging="1440"/>
+      </w:pPr>
+      <w:rPr>
+        <w:rFonts w:hint="default"/>
+      </w:rPr>
+    </w:lvl>
+    <w:lvl w:ilvl="7">
+      <w:start w:val="1"/>
+      <w:numFmt w:val="decimal"/>
+      <w:lvlText w:val="%1.%2.%3.%4.%5.%6.%7.%8"/>
+      <w:lvlJc w:val="left"/>
+      <w:pPr>
+        <w:ind w:left="3960" w:hanging="1440"/>
+      </w:pPr>
+      <w:rPr>
+        <w:rFonts w:hint="default"/>
+      </w:rPr>
+    </w:lvl>
+    <w:lvl w:ilvl="8">
+      <w:start w:val="1"/>
+      <w:numFmt w:val="decimal"/>
+      <w:lvlText w:val="%1.%2.%3.%4.%5.%6.%7.%8.%9"/>
+      <w:lvlJc w:val="left"/>
+      <w:pPr>
+        <w:ind w:left="4320" w:hanging="1440"/>
+      </w:pPr>
+      <w:rPr>
+        <w:rFonts w:hint="default"/>
+      </w:rPr>
+    </w:lvl>
+  </w:abstractNum>
+  <w:abstractNum w:abstractNumId="4" w15:restartNumberingAfterBreak="0">
     <w:nsid w:val="31235262"/>
     <w:multiLevelType w:val="multilevel"/>
     <w:tmpl w:val="88F22E8C"/>
@@ -2767,7 +3523,7 @@
       </w:pPr>
     </w:lvl>
   </w:abstractNum>
-  <w:abstractNum w:abstractNumId="4" w15:restartNumberingAfterBreak="0">
+  <w:abstractNum w:abstractNumId="5" w15:restartNumberingAfterBreak="0">
     <w:nsid w:val="3D36738C"/>
     <w:multiLevelType w:val="multilevel"/>
     <w:tmpl w:val="0A1E7762"/>
@@ -2880,7 +3636,7 @@
       </w:rPr>
     </w:lvl>
   </w:abstractNum>
-  <w:abstractNum w:abstractNumId="5" w15:restartNumberingAfterBreak="0">
+  <w:abstractNum w:abstractNumId="6" w15:restartNumberingAfterBreak="0">
     <w:nsid w:val="408E59AC"/>
     <w:multiLevelType w:val="multilevel"/>
     <w:tmpl w:val="E6224CF4"/>
@@ -2966,7 +3722,7 @@
       </w:pPr>
     </w:lvl>
   </w:abstractNum>
-  <w:abstractNum w:abstractNumId="6" w15:restartNumberingAfterBreak="0">
+  <w:abstractNum w:abstractNumId="7" w15:restartNumberingAfterBreak="0">
     <w:nsid w:val="423114CC"/>
     <w:multiLevelType w:val="multilevel"/>
     <w:tmpl w:val="0C09001F"/>
@@ -3052,7 +3808,7 @@
       </w:pPr>
     </w:lvl>
   </w:abstractNum>
-  <w:abstractNum w:abstractNumId="7" w15:restartNumberingAfterBreak="0">
+  <w:abstractNum w:abstractNumId="8" w15:restartNumberingAfterBreak="0">
     <w:nsid w:val="437D6741"/>
     <w:multiLevelType w:val="hybridMultilevel"/>
     <w:tmpl w:val="6DAAADAA"/>
@@ -3165,7 +3921,7 @@
       </w:rPr>
     </w:lvl>
   </w:abstractNum>
-  <w:abstractNum w:abstractNumId="8" w15:restartNumberingAfterBreak="0">
+  <w:abstractNum w:abstractNumId="9" w15:restartNumberingAfterBreak="0">
     <w:nsid w:val="4D7D6B9F"/>
     <w:multiLevelType w:val="multilevel"/>
     <w:tmpl w:val="E3E6875E"/>
@@ -3278,14 +4034,127 @@
       </w:rPr>
     </w:lvl>
   </w:abstractNum>
-  <w:abstractNum w:abstractNumId="9" w15:restartNumberingAfterBreak="0">
+  <w:abstractNum w:abstractNumId="10" w15:restartNumberingAfterBreak="0">
+    <w:nsid w:val="57A7704F"/>
+    <w:multiLevelType w:val="multilevel"/>
+    <w:tmpl w:val="3D8A442A"/>
+    <w:lvl w:ilvl="0">
+      <w:start w:val="3"/>
+      <w:numFmt w:val="decimal"/>
+      <w:lvlText w:val="%1"/>
+      <w:lvlJc w:val="left"/>
+      <w:pPr>
+        <w:ind w:left="360" w:hanging="360"/>
+      </w:pPr>
+      <w:rPr>
+        <w:rFonts w:hint="default"/>
+      </w:rPr>
+    </w:lvl>
+    <w:lvl w:ilvl="1">
+      <w:start w:val="1"/>
+      <w:numFmt w:val="decimal"/>
+      <w:lvlText w:val="%1.%2"/>
+      <w:lvlJc w:val="left"/>
+      <w:pPr>
+        <w:ind w:left="720" w:hanging="360"/>
+      </w:pPr>
+      <w:rPr>
+        <w:rFonts w:hint="default"/>
+      </w:rPr>
+    </w:lvl>
+    <w:lvl w:ilvl="2">
+      <w:start w:val="1"/>
+      <w:numFmt w:val="decimal"/>
+      <w:lvlText w:val="%1.%2.%3"/>
+      <w:lvlJc w:val="left"/>
+      <w:pPr>
+        <w:ind w:left="1440" w:hanging="720"/>
+      </w:pPr>
+      <w:rPr>
+        <w:rFonts w:hint="default"/>
+      </w:rPr>
+    </w:lvl>
+    <w:lvl w:ilvl="3">
+      <w:start w:val="1"/>
+      <w:numFmt w:val="bullet"/>
+      <w:lvlText w:val=""/>
+      <w:lvlJc w:val="left"/>
+      <w:pPr>
+        <w:ind w:left="1800" w:hanging="720"/>
+      </w:pPr>
+      <w:rPr>
+        <w:rFonts w:ascii="Symbol" w:hAnsi="Symbol" w:hint="default"/>
+      </w:rPr>
+    </w:lvl>
+    <w:lvl w:ilvl="4">
+      <w:start w:val="1"/>
+      <w:numFmt w:val="decimal"/>
+      <w:lvlText w:val="%1.%2.%3.%4.%5"/>
+      <w:lvlJc w:val="left"/>
+      <w:pPr>
+        <w:ind w:left="2520" w:hanging="1080"/>
+      </w:pPr>
+      <w:rPr>
+        <w:rFonts w:hint="default"/>
+      </w:rPr>
+    </w:lvl>
+    <w:lvl w:ilvl="5">
+      <w:start w:val="1"/>
+      <w:numFmt w:val="decimal"/>
+      <w:lvlText w:val="%1.%2.%3.%4.%5.%6"/>
+      <w:lvlJc w:val="left"/>
+      <w:pPr>
+        <w:ind w:left="2880" w:hanging="1080"/>
+      </w:pPr>
+      <w:rPr>
+        <w:rFonts w:hint="default"/>
+      </w:rPr>
+    </w:lvl>
+    <w:lvl w:ilvl="6">
+      <w:start w:val="1"/>
+      <w:numFmt w:val="decimal"/>
+      <w:lvlText w:val="%1.%2.%3.%4.%5.%6.%7"/>
+      <w:lvlJc w:val="left"/>
+      <w:pPr>
+        <w:ind w:left="3600" w:hanging="1440"/>
+      </w:pPr>
+      <w:rPr>
+        <w:rFonts w:hint="default"/>
+      </w:rPr>
+    </w:lvl>
+    <w:lvl w:ilvl="7">
+      <w:start w:val="1"/>
+      <w:numFmt w:val="decimal"/>
+      <w:lvlText w:val="%1.%2.%3.%4.%5.%6.%7.%8"/>
+      <w:lvlJc w:val="left"/>
+      <w:pPr>
+        <w:ind w:left="3960" w:hanging="1440"/>
+      </w:pPr>
+      <w:rPr>
+        <w:rFonts w:hint="default"/>
+      </w:rPr>
+    </w:lvl>
+    <w:lvl w:ilvl="8">
+      <w:start w:val="1"/>
+      <w:numFmt w:val="decimal"/>
+      <w:lvlText w:val="%1.%2.%3.%4.%5.%6.%7.%8.%9"/>
+      <w:lvlJc w:val="left"/>
+      <w:pPr>
+        <w:ind w:left="4320" w:hanging="1440"/>
+      </w:pPr>
+      <w:rPr>
+        <w:rFonts w:hint="default"/>
+      </w:rPr>
+    </w:lvl>
+  </w:abstractNum>
+  <w:abstractNum w:abstractNumId="11" w15:restartNumberingAfterBreak="0">
     <w:nsid w:val="6BDE6091"/>
     <w:multiLevelType w:val="multilevel"/>
-    <w:tmpl w:val="D0F61C56"/>
+    <w:tmpl w:val="0C09001F"/>
     <w:lvl w:ilvl="0">
-      <w:start w:val="3"/>
-      <w:numFmt w:val="decimal"/>
-      <w:lvlText w:val="%1"/>
+      <w:start w:val="1"/>
+      <w:numFmt w:val="decimal"/>
+      <w:lvlText w:val="%1."/>
       <w:lvlJc w:val="left"/>
       <w:pPr>
         <w:ind w:left="360" w:hanging="360"/>
@@ -3297,10 +4166,10 @@
     <w:lvl w:ilvl="1">
       <w:start w:val="1"/>
       <w:numFmt w:val="decimal"/>
-      <w:lvlText w:val="%1.%2"/>
-      <w:lvlJc w:val="left"/>
-      <w:pPr>
-        <w:ind w:left="360" w:hanging="360"/>
+      <w:lvlText w:val="%1.%2."/>
+      <w:lvlJc w:val="left"/>
+      <w:pPr>
+        <w:ind w:left="792" w:hanging="432"/>
       </w:pPr>
       <w:rPr>
         <w:rFonts w:hint="default"/>
@@ -3309,10 +4178,10 @@
     <w:lvl w:ilvl="2">
       <w:start w:val="1"/>
       <w:numFmt w:val="decimal"/>
-      <w:lvlText w:val="%1.%2.%3"/>
-      <w:lvlJc w:val="left"/>
-      <w:pPr>
-        <w:ind w:left="720" w:hanging="720"/>
+      <w:lvlText w:val="%1.%2.%3."/>
+      <w:lvlJc w:val="left"/>
+      <w:pPr>
+        <w:ind w:left="1224" w:hanging="504"/>
       </w:pPr>
       <w:rPr>
         <w:rFonts w:hint="default"/>
@@ -3321,10 +4190,10 @@
     <w:lvl w:ilvl="3">
       <w:start w:val="1"/>
       <w:numFmt w:val="decimal"/>
-      <w:lvlText w:val="%1.%2.%3.%4"/>
-      <w:lvlJc w:val="left"/>
-      <w:pPr>
-        <w:ind w:left="720" w:hanging="720"/>
+      <w:lvlText w:val="%1.%2.%3.%4."/>
+      <w:lvlJc w:val="left"/>
+      <w:pPr>
+        <w:ind w:left="1728" w:hanging="648"/>
       </w:pPr>
       <w:rPr>
         <w:rFonts w:hint="default"/>
@@ -3333,10 +4202,10 @@
     <w:lvl w:ilvl="4">
       <w:start w:val="1"/>
       <w:numFmt w:val="decimal"/>
-      <w:lvlText w:val="%1.%2.%3.%4.%5"/>
-      <w:lvlJc w:val="left"/>
-      <w:pPr>
-        <w:ind w:left="1080" w:hanging="1080"/>
+      <w:lvlText w:val="%1.%2.%3.%4.%5."/>
+      <w:lvlJc w:val="left"/>
+      <w:pPr>
+        <w:ind w:left="2232" w:hanging="792"/>
       </w:pPr>
       <w:rPr>
         <w:rFonts w:hint="default"/>
@@ -3345,10 +4214,10 @@
     <w:lvl w:ilvl="5">
       <w:start w:val="1"/>
       <w:numFmt w:val="decimal"/>
-      <w:lvlText w:val="%1.%2.%3.%4.%5.%6"/>
-      <w:lvlJc w:val="left"/>
-      <w:pPr>
-        <w:ind w:left="1080" w:hanging="1080"/>
+      <w:lvlText w:val="%1.%2.%3.%4.%5.%6."/>
+      <w:lvlJc w:val="left"/>
+      <w:pPr>
+        <w:ind w:left="2736" w:hanging="936"/>
       </w:pPr>
       <w:rPr>
         <w:rFonts w:hint="default"/>
@@ -3357,10 +4226,10 @@
     <w:lvl w:ilvl="6">
       <w:start w:val="1"/>
       <w:numFmt w:val="decimal"/>
-      <w:lvlText w:val="%1.%2.%3.%4.%5.%6.%7"/>
-      <w:lvlJc w:val="left"/>
-      <w:pPr>
-        <w:ind w:left="1440" w:hanging="1440"/>
+      <w:lvlText w:val="%1.%2.%3.%4.%5.%6.%7."/>
+      <w:lvlJc w:val="left"/>
+      <w:pPr>
+        <w:ind w:left="3240" w:hanging="1080"/>
       </w:pPr>
       <w:rPr>
         <w:rFonts w:hint="default"/>
@@ -3369,10 +4238,10 @@
     <w:lvl w:ilvl="7">
       <w:start w:val="1"/>
       <w:numFmt w:val="decimal"/>
-      <w:lvlText w:val="%1.%2.%3.%4.%5.%6.%7.%8"/>
-      <w:lvlJc w:val="left"/>
-      <w:pPr>
-        <w:ind w:left="1440" w:hanging="1440"/>
+      <w:lvlText w:val="%1.%2.%3.%4.%5.%6.%7.%8."/>
+      <w:lvlJc w:val="left"/>
+      <w:pPr>
+        <w:ind w:left="3744" w:hanging="1224"/>
       </w:pPr>
       <w:rPr>
         <w:rFonts w:hint="default"/>
@@ -3381,17 +4250,17 @@
     <w:lvl w:ilvl="8">
       <w:start w:val="1"/>
       <w:numFmt w:val="decimal"/>
-      <w:lvlText w:val="%1.%2.%3.%4.%5.%6.%7.%8.%9"/>
-      <w:lvlJc w:val="left"/>
-      <w:pPr>
-        <w:ind w:left="1440" w:hanging="1440"/>
+      <w:lvlText w:val="%1.%2.%3.%4.%5.%6.%7.%8.%9."/>
+      <w:lvlJc w:val="left"/>
+      <w:pPr>
+        <w:ind w:left="4320" w:hanging="1440"/>
       </w:pPr>
       <w:rPr>
         <w:rFonts w:hint="default"/>
       </w:rPr>
     </w:lvl>
   </w:abstractNum>
-  <w:abstractNum w:abstractNumId="10" w15:restartNumberingAfterBreak="0">
+  <w:abstractNum w:abstractNumId="12" w15:restartNumberingAfterBreak="0">
     <w:nsid w:val="7E8F17AD"/>
     <w:multiLevelType w:val="hybridMultilevel"/>
     <w:tmpl w:val="2DF6892A"/>
@@ -3481,37 +4350,43 @@
     </w:lvl>
   </w:abstractNum>
   <w:num w:numId="1">
+    <w:abstractNumId w:val="6"/>
+  </w:num>
+  <w:num w:numId="2">
     <w:abstractNumId w:val="5"/>
   </w:num>
-  <w:num w:numId="2">
+  <w:num w:numId="3">
     <w:abstractNumId w:val="4"/>
-  </w:num>
-  <w:num w:numId="3">
-    <w:abstractNumId w:val="3"/>
   </w:num>
   <w:num w:numId="4">
     <w:abstractNumId w:val="1"/>
   </w:num>
   <w:num w:numId="5">
-    <w:abstractNumId w:val="10"/>
+    <w:abstractNumId w:val="12"/>
   </w:num>
   <w:num w:numId="6">
-    <w:abstractNumId w:val="6"/>
+    <w:abstractNumId w:val="7"/>
   </w:num>
   <w:num w:numId="7">
-    <w:abstractNumId w:val="9"/>
+    <w:abstractNumId w:val="11"/>
   </w:num>
   <w:num w:numId="8">
     <w:abstractNumId w:val="2"/>
   </w:num>
   <w:num w:numId="9">
-    <w:abstractNumId w:val="7"/>
+    <w:abstractNumId w:val="8"/>
   </w:num>
   <w:num w:numId="10">
     <w:abstractNumId w:val="0"/>
   </w:num>
   <w:num w:numId="11">
-    <w:abstractNumId w:val="8"/>
+    <w:abstractNumId w:val="9"/>
+  </w:num>
+  <w:num w:numId="12">
+    <w:abstractNumId w:val="10"/>
+  </w:num>
+  <w:num w:numId="13">
+    <w:abstractNumId w:val="3"/>
   </w:num>
 </w:numbering>
 </file>
@@ -4529,6 +5404,18 @@
     <w:basedOn w:val="DefaultParagraphFont"/>
     <w:rsid w:val="00EE72D8"/>
   </w:style>
+  <w:style w:type="character" w:styleId="UnresolvedMention">
+    <w:name w:val="Unresolved Mention"/>
+    <w:basedOn w:val="DefaultParagraphFont"/>
+    <w:uiPriority w:val="99"/>
+    <w:semiHidden/>
+    <w:unhideWhenUsed/>
+    <w:rsid w:val="006B75AC"/>
+    <w:rPr>
+      <w:color w:val="605E5C"/>
+      <w:shd w:val="clear" w:color="auto" w:fill="E1DFDD"/>
+    </w:rPr>
+  </w:style>
 </w:styles>
 </file>
 

</xml_diff>

<commit_message>
Sai's update of Proposal Document on Background Section
</commit_message>
<xml_diff>
--- a/project/2A proposal/Data_Geeks_Agriculture_Assignment_2A_r0.docx
+++ b/project/2A proposal/Data_Geeks_Agriculture_Assignment_2A_r0.docx
@@ -1532,15 +1532,195 @@
         </w:rPr>
         <w:t>Marco</w:t>
       </w:r>
-    </w:p>
-    <w:p>
-      <w:pPr>
+      <w:r>
         <w:rPr>
           <w:color w:val="FF0000"/>
         </w:rPr>
-      </w:pPr>
+        <w:t xml:space="preserve"> &amp; Sai</w:t>
+      </w:r>
+    </w:p>
+    <w:p>
+      <w:r>
+        <w:t xml:space="preserve">In order to support investors, agricultural operators and policymakers in the decision-making process, we want to investigate the impact of climate change on the value of agricultural land. The </w:t>
+      </w:r>
+      <w:r>
+        <w:t>v</w:t>
+      </w:r>
+      <w:r>
+        <w:t xml:space="preserve">alue of agricultural land is significantly determined by the crop yield, which is the output of tons of product per hectare of land for any given agricultural commodity. </w:t>
+      </w:r>
+      <w:r>
+        <w:t xml:space="preserve">Both internal and external factors will affect crop production [1]. </w:t>
+      </w:r>
     </w:p>
     <w:p/>
+    <w:p>
+      <w:pPr>
+        <w:jc w:val="center"/>
+      </w:pPr>
+      <w:r>
+        <w:rPr>
+          <w:noProof/>
+        </w:rPr>
+        <w:drawing>
+          <wp:inline distT="0" distB="0" distL="0" distR="0" wp14:anchorId="73873E1B" wp14:editId="1BCCE82A">
+            <wp:extent cx="2724150" cy="1273749"/>
+            <wp:effectExtent l="0" t="0" r="0" b="3175"/>
+            <wp:docPr id="2" name="Picture 2"/>
+            <wp:cNvGraphicFramePr>
+              <a:graphicFrameLocks xmlns:a="http://schemas.openxmlformats.org/drawingml/2006/main" noChangeAspect="1"/>
+            </wp:cNvGraphicFramePr>
+            <a:graphic xmlns:a="http://schemas.openxmlformats.org/drawingml/2006/main">
+              <a:graphicData uri="http://schemas.openxmlformats.org/drawingml/2006/picture">
+                <pic:pic xmlns:pic="http://schemas.openxmlformats.org/drawingml/2006/picture">
+                  <pic:nvPicPr>
+                    <pic:cNvPr id="1" name=""/>
+                    <pic:cNvPicPr/>
+                  </pic:nvPicPr>
+                  <pic:blipFill>
+                    <a:blip r:embed="rId9"/>
+                    <a:stretch>
+                      <a:fillRect/>
+                    </a:stretch>
+                  </pic:blipFill>
+                  <pic:spPr>
+                    <a:xfrm>
+                      <a:off x="0" y="0"/>
+                      <a:ext cx="2787565" cy="1303400"/>
+                    </a:xfrm>
+                    <a:prstGeom prst="rect">
+                      <a:avLst/>
+                    </a:prstGeom>
+                  </pic:spPr>
+                </pic:pic>
+              </a:graphicData>
+            </a:graphic>
+          </wp:inline>
+        </w:drawing>
+      </w:r>
+    </w:p>
+    <w:p>
+      <w:pPr>
+        <w:jc w:val="center"/>
+      </w:pPr>
+      <w:r>
+        <w:t>Figure 1. Factors affecting crop production (Adapted from Reference [1])</w:t>
+      </w:r>
+    </w:p>
+    <w:p>
+      <w:r>
+        <w:t xml:space="preserve">Whilst the crop yield can be enhanced by operational improvements such as mechanisation, fertilisation, herbicides and pesticides, there are limiting factors are environmental regulation and extrinsic environmental conditions. </w:t>
+      </w:r>
+    </w:p>
+    <w:p>
+      <w:r>
+        <w:t xml:space="preserve">Crop yield before the industrialisation was averaging around 0.5 t/ha whilst contemporarily 2 t/ha are a good estimate. Which is mainly a consequence of operational improvements. However, environmental conditions like climate and soil properties controllable to a very limited extent. </w:t>
+      </w:r>
+    </w:p>
+    <w:p>
+      <w:r>
+        <w:t xml:space="preserve">Farmers and policy makers have a great need for information from crop planning to final product sales (Figure </w:t>
+      </w:r>
+      <w:r>
+        <w:t>2</w:t>
+      </w:r>
+      <w:r>
+        <w:t>). To undertake crop yield analysis, we focus on planting, growing and harvest stages.</w:t>
+      </w:r>
+      <w:r>
+        <w:t xml:space="preserve"> </w:t>
+      </w:r>
+      <w:r>
+        <w:t xml:space="preserve">The project modelling </w:t>
+      </w:r>
+      <w:r>
+        <w:t xml:space="preserve">is based on </w:t>
+      </w:r>
+      <w:r>
+        <w:t>how crop yield responds to geological and meteorological variables such as rain, solar radiation, temperature and soil properties</w:t>
+      </w:r>
+      <w:r>
+        <w:t xml:space="preserve"> in planting, growing and harvest stages.</w:t>
+      </w:r>
+      <w:r>
+        <w:t xml:space="preserve"> </w:t>
+      </w:r>
+      <w:r>
+        <w:t xml:space="preserve">Climate and weather patterns and soil type effectively split Australia into two crop growing periods – winter and summer. In crop yield analysis, we will identify winter/summer crops planting, growing, harvest months based on The Grain Industry analysis [3], average temperature, </w:t>
+      </w:r>
+      <w:r>
+        <w:lastRenderedPageBreak/>
+        <w:t xml:space="preserve">rainfall, solar radiation and other variables in each agriculture stage will also be included in the model.   </w:t>
+      </w:r>
+    </w:p>
+    <w:p>
+      <w:pPr>
+        <w:jc w:val="center"/>
+      </w:pPr>
+      <w:r>
+        <w:rPr>
+          <w:noProof/>
+        </w:rPr>
+        <w:drawing>
+          <wp:inline distT="0" distB="0" distL="0" distR="0" wp14:anchorId="7EDB7D37" wp14:editId="491B968F">
+            <wp:extent cx="3886200" cy="2285392"/>
+            <wp:effectExtent l="0" t="0" r="0" b="635"/>
+            <wp:docPr id="1" name="Picture 1"/>
+            <wp:cNvGraphicFramePr>
+              <a:graphicFrameLocks xmlns:a="http://schemas.openxmlformats.org/drawingml/2006/main" noChangeAspect="1"/>
+            </wp:cNvGraphicFramePr>
+            <a:graphic xmlns:a="http://schemas.openxmlformats.org/drawingml/2006/main">
+              <a:graphicData uri="http://schemas.openxmlformats.org/drawingml/2006/picture">
+                <pic:pic xmlns:pic="http://schemas.openxmlformats.org/drawingml/2006/picture">
+                  <pic:nvPicPr>
+                    <pic:cNvPr id="1" name=""/>
+                    <pic:cNvPicPr/>
+                  </pic:nvPicPr>
+                  <pic:blipFill>
+                    <a:blip r:embed="rId10"/>
+                    <a:stretch>
+                      <a:fillRect/>
+                    </a:stretch>
+                  </pic:blipFill>
+                  <pic:spPr>
+                    <a:xfrm>
+                      <a:off x="0" y="0"/>
+                      <a:ext cx="3904395" cy="2296092"/>
+                    </a:xfrm>
+                    <a:prstGeom prst="rect">
+                      <a:avLst/>
+                    </a:prstGeom>
+                  </pic:spPr>
+                </pic:pic>
+              </a:graphicData>
+            </a:graphic>
+          </wp:inline>
+        </w:drawing>
+      </w:r>
+    </w:p>
+    <w:p>
+      <w:pPr>
+        <w:jc w:val="center"/>
+      </w:pPr>
+      <w:r>
+        <w:t xml:space="preserve">Figure </w:t>
+      </w:r>
+      <w:r>
+        <w:t>2</w:t>
+      </w:r>
+      <w:r>
+        <w:t>. Agriculture cycle</w:t>
+      </w:r>
+      <w:r>
+        <w:t xml:space="preserve"> (Adapted from Reference [</w:t>
+      </w:r>
+      <w:r>
+        <w:t>2</w:t>
+      </w:r>
+      <w:r>
+        <w:t>])</w:t>
+      </w:r>
+    </w:p>
     <w:p>
       <w:pPr>
         <w:pStyle w:val="Heading1"/>
@@ -1889,7 +2069,6 @@
         </w:numPr>
       </w:pPr>
       <w:r>
-        <w:lastRenderedPageBreak/>
         <w:t xml:space="preserve">for agricultural production, crops, grazing, and forestry (ABS, </w:t>
       </w:r>
       <w:r>
@@ -1908,12 +2087,13 @@
         </w:numPr>
       </w:pPr>
       <w:r>
+        <w:lastRenderedPageBreak/>
         <w:t xml:space="preserve">from CSIRO Data Access Portal </w:t>
       </w:r>
       <w:r>
         <w:t>(</w:t>
       </w:r>
-      <w:hyperlink r:id="rId9" w:history="1">
+      <w:hyperlink r:id="rId11" w:history="1">
         <w:r>
           <w:rPr>
             <w:rStyle w:val="Hyperlink"/>
@@ -1987,7 +2167,7 @@
       <w:r>
         <w:t>(</w:t>
       </w:r>
-      <w:hyperlink r:id="rId10" w:history="1">
+      <w:hyperlink r:id="rId12" w:history="1">
         <w:r>
           <w:rPr>
             <w:rStyle w:val="Hyperlink"/>
@@ -2235,7 +2415,7 @@
       <w:r>
         <w:t>(</w:t>
       </w:r>
-      <w:hyperlink r:id="rId11" w:history="1">
+      <w:hyperlink r:id="rId13" w:history="1">
         <w:r>
           <w:rPr>
             <w:rStyle w:val="Hyperlink"/>
@@ -2420,34 +2600,37 @@
         <w:pStyle w:val="Heading1"/>
       </w:pPr>
       <w:r>
+        <w:t>Proposed methodology</w:t>
+      </w:r>
+    </w:p>
+    <w:p>
+      <w:r>
+        <w:t xml:space="preserve">The Data Geeks will </w:t>
+      </w:r>
+      <w:r>
+        <w:t>develop</w:t>
+      </w:r>
+      <w:r>
+        <w:t xml:space="preserve"> a Generalised Linear Model (GLM) </w:t>
+      </w:r>
+      <w:r>
+        <w:t xml:space="preserve">with the aim of answering the question; </w:t>
+      </w:r>
+      <w:r>
+        <w:t xml:space="preserve">What </w:t>
+      </w:r>
+      <w:r>
+        <w:t xml:space="preserve">geographical </w:t>
+      </w:r>
+      <w:r>
+        <w:t>factors influence the yield of crops grown in Australia?</w:t>
+      </w:r>
+      <w:r>
+        <w:t xml:space="preserve"> A multivariable </w:t>
+      </w:r>
+      <w:r>
         <w:lastRenderedPageBreak/>
-        <w:t>Proposed methodology</w:t>
-      </w:r>
-    </w:p>
-    <w:p>
-      <w:r>
-        <w:t xml:space="preserve">The Data Geeks will </w:t>
-      </w:r>
-      <w:r>
-        <w:t>develop</w:t>
-      </w:r>
-      <w:r>
-        <w:t xml:space="preserve"> a Generalised Linear Model (GLM) </w:t>
-      </w:r>
-      <w:r>
-        <w:t xml:space="preserve">with the aim of answering the question; </w:t>
-      </w:r>
-      <w:r>
-        <w:t xml:space="preserve">What </w:t>
-      </w:r>
-      <w:r>
-        <w:t xml:space="preserve">geographical </w:t>
-      </w:r>
-      <w:r>
-        <w:t>factors influence the yield of crops grown in Australia?</w:t>
-      </w:r>
-      <w:r>
-        <w:t xml:space="preserve"> A multivariable regression model will be developed to predict crop yields for specific regions of Australia. The main groups of predictor variables that will be used are climate data, soil data and fertiliser use.</w:t>
+        <w:t>regression model will be developed to predict crop yields for specific regions of Australia. The main groups of predictor variables that will be used are climate data, soil data and fertiliser use.</w:t>
       </w:r>
     </w:p>
     <w:p>
@@ -2480,27 +2663,14 @@
       <w:r>
         <w:t xml:space="preserve">Table </w:t>
       </w:r>
-      <w:r>
-        <w:fldChar w:fldCharType="begin"/>
-      </w:r>
-      <w:r>
-        <w:instrText xml:space="preserve"> SEQ Table \* ARABIC </w:instrText>
-      </w:r>
-      <w:r>
-        <w:fldChar w:fldCharType="separate"/>
-      </w:r>
-      <w:r>
-        <w:rPr>
-          <w:noProof/>
-        </w:rPr>
-        <w:t>1</w:t>
-      </w:r>
-      <w:r>
-        <w:rPr>
-          <w:noProof/>
-        </w:rPr>
-        <w:fldChar w:fldCharType="end"/>
-      </w:r>
+      <w:fldSimple w:instr=" SEQ Table \* ARABIC ">
+        <w:r>
+          <w:rPr>
+            <w:noProof/>
+          </w:rPr>
+          <w:t>1</w:t>
+        </w:r>
+      </w:fldSimple>
       <w:r>
         <w:tab/>
       </w:r>
@@ -2868,7 +3038,6 @@
         <w:pStyle w:val="Heading1"/>
       </w:pPr>
       <w:r>
-        <w:lastRenderedPageBreak/>
         <w:t>Notes</w:t>
       </w:r>
     </w:p>
@@ -2901,6 +3070,7 @@
         </w:numPr>
       </w:pPr>
       <w:r>
+        <w:lastRenderedPageBreak/>
         <w:t>Predictor Variables</w:t>
       </w:r>
     </w:p>
@@ -3215,12 +3385,126 @@
         <w:t>Labour force employed</w:t>
       </w:r>
     </w:p>
+    <w:p>
+      <w:pPr>
+        <w:pStyle w:val="Heading1"/>
+      </w:pPr>
+      <w:r>
+        <w:t>Reference</w:t>
+      </w:r>
+    </w:p>
+    <w:p>
+      <w:r>
+        <w:t>[</w:t>
+      </w:r>
+      <w:r>
+        <w:t>1</w:t>
+      </w:r>
+      <w:r>
+        <w:t>]</w:t>
+      </w:r>
+      <w:hyperlink r:id="rId14" w:history="1">
+        <w:r>
+          <w:rPr>
+            <w:rStyle w:val="Hyperlink"/>
+          </w:rPr>
+          <w:t>https://www.researchgate.net/profile/Houda_Kawas/post/ecological_and_physiological_factors_in_induce_and_genetic_resistance/attachment/59d6472679197b80779a20f2/AS%3A461293476945924%401486992343427/download/lec09.pdf</w:t>
+        </w:r>
+      </w:hyperlink>
+    </w:p>
+    <w:p>
+      <w:r>
+        <w:t>[2]</w:t>
+      </w:r>
+      <w:r>
+        <w:rPr>
+          <w:rFonts w:ascii="Times New Roman" w:hAnsi="Times New Roman" w:cs="Times New Roman"/>
+          <w:sz w:val="24"/>
+          <w:szCs w:val="24"/>
+        </w:rPr>
+        <w:t xml:space="preserve"> </w:t>
+      </w:r>
+      <w:r>
+        <w:rPr>
+          <w:rFonts w:ascii="Times New Roman" w:hAnsi="Times New Roman" w:cs="Times New Roman"/>
+          <w:sz w:val="24"/>
+          <w:szCs w:val="24"/>
+        </w:rPr>
+        <w:t xml:space="preserve">Mendes, Jorge &amp; </w:t>
+      </w:r>
+      <w:proofErr w:type="spellStart"/>
+      <w:r>
+        <w:rPr>
+          <w:rFonts w:ascii="Times New Roman" w:hAnsi="Times New Roman" w:cs="Times New Roman"/>
+          <w:sz w:val="24"/>
+          <w:szCs w:val="24"/>
+        </w:rPr>
+        <w:t>Pinho</w:t>
+      </w:r>
+      <w:proofErr w:type="spellEnd"/>
+      <w:r>
+        <w:rPr>
+          <w:rFonts w:ascii="Times New Roman" w:hAnsi="Times New Roman" w:cs="Times New Roman"/>
+          <w:sz w:val="24"/>
+          <w:szCs w:val="24"/>
+        </w:rPr>
+        <w:t xml:space="preserve">, Tatiana M. &amp; Santos, Filipe &amp; Sousa, Joaquim &amp; Peres, Emanuel &amp; Cunha, J. &amp; Cunha, Mario &amp; </w:t>
+      </w:r>
+      <w:proofErr w:type="spellStart"/>
+      <w:r>
+        <w:rPr>
+          <w:rFonts w:ascii="Times New Roman" w:hAnsi="Times New Roman" w:cs="Times New Roman"/>
+          <w:sz w:val="24"/>
+          <w:szCs w:val="24"/>
+        </w:rPr>
+        <w:t>Morais</w:t>
+      </w:r>
+      <w:proofErr w:type="spellEnd"/>
+      <w:r>
+        <w:rPr>
+          <w:rFonts w:ascii="Times New Roman" w:hAnsi="Times New Roman" w:cs="Times New Roman"/>
+          <w:sz w:val="24"/>
+          <w:szCs w:val="24"/>
+        </w:rPr>
+        <w:t>, Raul. (2020). Smartphone Applications Targeting Precision Agriculture Practices—A Systematic Review. Agronomy. 10. 855. 10.3390/agronomy10060855</w:t>
+      </w:r>
+      <w:r>
+        <w:t>.</w:t>
+      </w:r>
+    </w:p>
+    <w:p>
+      <w:pPr>
+        <w:rPr>
+          <w:rFonts w:ascii="Times New Roman" w:hAnsi="Times New Roman" w:cs="Times New Roman"/>
+          <w:color w:val="222222"/>
+          <w:sz w:val="24"/>
+          <w:szCs w:val="24"/>
+          <w:shd w:val="clear" w:color="auto" w:fill="FFFFFF"/>
+        </w:rPr>
+      </w:pPr>
+      <w:r>
+        <w:rPr>
+          <w:rStyle w:val="Hyperlink"/>
+        </w:rPr>
+        <w:t>[3]</w:t>
+      </w:r>
+      <w:hyperlink r:id="rId15" w:history="1">
+        <w:r>
+          <w:rPr>
+            <w:rStyle w:val="Hyperlink"/>
+          </w:rPr>
+          <w:t>http://www.ausgrain.com.au/industry.html#:~:text=Planting%20of%20the%20winter%20crop,in%20the%20higher%20rainfall%20areas.</w:t>
+        </w:r>
+      </w:hyperlink>
+    </w:p>
+    <w:p/>
+    <w:p/>
     <w:p/>
     <w:sectPr>
-      <w:headerReference w:type="default" r:id="rId12"/>
-      <w:footerReference w:type="default" r:id="rId13"/>
-      <w:headerReference w:type="first" r:id="rId14"/>
-      <w:footerReference w:type="first" r:id="rId15"/>
+      <w:headerReference w:type="default" r:id="rId16"/>
+      <w:footerReference w:type="default" r:id="rId17"/>
+      <w:headerReference w:type="first" r:id="rId18"/>
+      <w:footerReference w:type="first" r:id="rId19"/>
       <w:pgSz w:w="11906" w:h="16838"/>
       <w:pgMar w:top="1440" w:right="1440" w:bottom="1440" w:left="1440" w:header="708" w:footer="708" w:gutter="0"/>
       <w:pgNumType w:start="1"/>
@@ -5045,6 +5329,9 @@
   </w:num>
   <w:num w:numId="14">
     <w:abstractNumId w:val="12"/>
+  </w:num>
+  <w:num w:numId="15">
+    <w:abstractNumId w:val="4"/>
   </w:num>
 </w:numbering>
 </file>
@@ -6092,6 +6379,36 @@
     <w:semiHidden/>
     <w:rsid w:val="00AF52BA"/>
   </w:style>
+  <w:style w:type="paragraph" w:styleId="BalloonText">
+    <w:name w:val="Balloon Text"/>
+    <w:basedOn w:val="Normal"/>
+    <w:link w:val="BalloonTextChar"/>
+    <w:uiPriority w:val="99"/>
+    <w:semiHidden/>
+    <w:unhideWhenUsed/>
+    <w:rsid w:val="00C66E2E"/>
+    <w:pPr>
+      <w:spacing w:after="0" w:line="240" w:lineRule="auto"/>
+    </w:pPr>
+    <w:rPr>
+      <w:rFonts w:ascii="Segoe UI" w:hAnsi="Segoe UI" w:cs="Segoe UI"/>
+      <w:sz w:val="18"/>
+      <w:szCs w:val="18"/>
+    </w:rPr>
+  </w:style>
+  <w:style w:type="character" w:customStyle="1" w:styleId="BalloonTextChar">
+    <w:name w:val="Balloon Text Char"/>
+    <w:basedOn w:val="DefaultParagraphFont"/>
+    <w:link w:val="BalloonText"/>
+    <w:uiPriority w:val="99"/>
+    <w:semiHidden/>
+    <w:rsid w:val="00C66E2E"/>
+    <w:rPr>
+      <w:rFonts w:ascii="Segoe UI" w:hAnsi="Segoe UI" w:cs="Segoe UI"/>
+      <w:sz w:val="18"/>
+      <w:szCs w:val="18"/>
+    </w:rPr>
+  </w:style>
 </w:styles>
 </file>
 
@@ -6391,28 +6708,28 @@
 </file>
 
 <file path=customXml/item1.xml><?xml version="1.0" encoding="utf-8"?>
+<b:Sources xmlns:b="http://schemas.openxmlformats.org/officeDocument/2006/bibliography" xmlns="http://schemas.openxmlformats.org/officeDocument/2006/bibliography" SelectedStyle="\APASixthEditionOfficeOnline.xsl" StyleName="APA" Version="6"/>
+</file>
+
+<file path=customXml/item2.xml><?xml version="1.0" encoding="utf-8"?>
 <go:gDocsCustomXmlDataStorage xmlns:go="http://customooxmlschemas.google.com/" xmlns:r="http://schemas.openxmlformats.org/officeDocument/2006/relationships">
   <go:docsCustomData xmlns:go="http://customooxmlschemas.google.com/" roundtripDataSignature="AMtx7mip9ia0+eQUrgFORgJwjjpiJrN2tA==">AMUW2mV0nYsZ/j7r8udpe7ql8fFJG4G3dLYdIbWw0Hk6XjKTo/vcHcseRA2nzd3bQBDgtLiGImLH59ANX9dPrTCuHUaJJsl+FG/wdu/tEgbV2V5ibcGo3WmgIHPktWAz6SlACRiUdEE8kHyDwY7Pp2QPok85apPH/sZAX7r+egQuMMyXP+qRmvKxTBak95aZwHc6Js1G2lOgWoOIBcVnDl4zy01y6ML7rq+1GplFfy8BSSXkR8qGg0gehzHeNCqJKUZw0Xn2Qd+5</go:docsCustomData>
 </go:gDocsCustomXmlDataStorage>
 </file>
 
-<file path=customXml/item2.xml><?xml version="1.0" encoding="utf-8"?>
-<b:Sources xmlns:b="http://schemas.openxmlformats.org/officeDocument/2006/bibliography" xmlns="http://schemas.openxmlformats.org/officeDocument/2006/bibliography" SelectedStyle="\APASixthEditionOfficeOnline.xsl" StyleName="APA" Version="6"/>
+<file path=customXml/itemProps1.xml><?xml version="1.0" encoding="utf-8"?>
+<ds:datastoreItem xmlns:ds="http://schemas.openxmlformats.org/officeDocument/2006/customXml" ds:itemID="{5E9A0944-4782-4556-9070-18E54BEAEAEB}">
+  <ds:schemaRefs>
+    <ds:schemaRef ds:uri="http://schemas.openxmlformats.org/officeDocument/2006/bibliography"/>
+  </ds:schemaRefs>
+</ds:datastoreItem>
 </file>
 
-<file path=customXml/itemProps1.xml><?xml version="1.0" encoding="utf-8"?>
+<file path=customXml/itemProps2.xml><?xml version="1.0" encoding="utf-8"?>
 <ds:datastoreItem xmlns:ds="http://schemas.openxmlformats.org/officeDocument/2006/customXml" ds:itemID="{11111111-1234-1234-1234-123412341234}">
   <ds:schemaRefs>
     <ds:schemaRef ds:uri="http://customooxmlschemas.google.com/"/>
     <ds:schemaRef ds:uri="http://schemas.openxmlformats.org/officeDocument/2006/relationships"/>
   </ds:schemaRefs>
 </ds:datastoreItem>
-</file>
-
-<file path=customXml/itemProps2.xml><?xml version="1.0" encoding="utf-8"?>
-<ds:datastoreItem xmlns:ds="http://schemas.openxmlformats.org/officeDocument/2006/customXml" ds:itemID="{5E9A0944-4782-4556-9070-18E54BEAEAEB}">
-  <ds:schemaRefs>
-    <ds:schemaRef ds:uri="http://schemas.openxmlformats.org/officeDocument/2006/bibliography"/>
-  </ds:schemaRefs>
-</ds:datastoreItem>
 </file>
</xml_diff>

<commit_message>
modify project risk in proposal
</commit_message>
<xml_diff>
--- a/project/2A proposal/Data_Geeks_Agriculture_Assignment_2A_r0.docx
+++ b/project/2A proposal/Data_Geeks_Agriculture_Assignment_2A_r0.docx
@@ -986,27 +986,7 @@
                 <w:sz w:val="20"/>
                 <w:szCs w:val="20"/>
               </w:rPr>
-              <w:t xml:space="preserve"> along with a </w:t>
-            </w:r>
-            <w:proofErr w:type="spellStart"/>
-            <w:proofErr w:type="gramStart"/>
-            <w:r>
-              <w:rPr>
-                <w:rFonts w:ascii="Arial" w:hAnsi="Arial" w:cs="Arial"/>
-                <w:sz w:val="20"/>
-                <w:szCs w:val="20"/>
-              </w:rPr>
-              <w:t>well defined</w:t>
-            </w:r>
-            <w:proofErr w:type="spellEnd"/>
-            <w:proofErr w:type="gramEnd"/>
-            <w:r>
-              <w:rPr>
-                <w:rFonts w:ascii="Arial" w:hAnsi="Arial" w:cs="Arial"/>
-                <w:sz w:val="20"/>
-                <w:szCs w:val="20"/>
-              </w:rPr>
-              <w:t xml:space="preserve"> proposal for making the invisible visible for a specified set of stakeholders. </w:t>
+              <w:t xml:space="preserve"> along with a well defined proposal for making the invisible visible for a specified set of stakeholders. </w:t>
             </w:r>
           </w:p>
         </w:tc>
@@ -1541,13 +1521,7 @@
     </w:p>
     <w:p>
       <w:r>
-        <w:t xml:space="preserve">In order to support investors, agricultural operators and policymakers in the decision-making process, we want to investigate the impact of climate change on the value of agricultural land. The </w:t>
-      </w:r>
-      <w:r>
-        <w:t>v</w:t>
-      </w:r>
-      <w:r>
-        <w:t xml:space="preserve">alue of agricultural land is significantly determined by the crop yield, which is the output of tons of product per hectare of land for any given agricultural commodity. </w:t>
+        <w:t xml:space="preserve">In order to support investors, agricultural operators and policymakers in the decision-making process, we want to investigate the impact of climate change on the value of agricultural land. The value of agricultural land is significantly determined by the crop yield, which is the output of tons of product per hectare of land for any given agricultural commodity. </w:t>
       </w:r>
       <w:r>
         <w:t xml:space="preserve">Both internal and external factors will affect crop production [1]. </w:t>
@@ -1750,25 +1724,21 @@
       <w:r>
         <w:t xml:space="preserve"> </w:t>
       </w:r>
-      <w:proofErr w:type="spellStart"/>
       <w:r>
         <w:rPr>
           <w:color w:val="FF0000"/>
         </w:rPr>
         <w:t>Rato</w:t>
       </w:r>
-      <w:proofErr w:type="spellEnd"/>
       <w:r>
         <w:t xml:space="preserve">, </w:t>
       </w:r>
-      <w:proofErr w:type="gramStart"/>
       <w:r>
         <w:rPr>
           <w:color w:val="FF0000"/>
         </w:rPr>
         <w:t>All</w:t>
       </w:r>
-      <w:proofErr w:type="gramEnd"/>
       <w:r>
         <w:rPr>
           <w:color w:val="FF0000"/>
@@ -2663,14 +2633,27 @@
       <w:r>
         <w:t xml:space="preserve">Table </w:t>
       </w:r>
-      <w:fldSimple w:instr=" SEQ Table \* ARABIC ">
-        <w:r>
-          <w:rPr>
-            <w:noProof/>
-          </w:rPr>
-          <w:t>1</w:t>
-        </w:r>
-      </w:fldSimple>
+      <w:r>
+        <w:fldChar w:fldCharType="begin"/>
+      </w:r>
+      <w:r>
+        <w:instrText xml:space="preserve"> SEQ Table \* ARABIC </w:instrText>
+      </w:r>
+      <w:r>
+        <w:fldChar w:fldCharType="separate"/>
+      </w:r>
+      <w:r>
+        <w:rPr>
+          <w:noProof/>
+        </w:rPr>
+        <w:t>1</w:t>
+      </w:r>
+      <w:r>
+        <w:rPr>
+          <w:noProof/>
+        </w:rPr>
+        <w:fldChar w:fldCharType="end"/>
+      </w:r>
       <w:r>
         <w:tab/>
       </w:r>
@@ -2782,15 +2765,7 @@
           </w:tcPr>
           <w:p>
             <w:r>
-              <w:t xml:space="preserve">Crop yield data and </w:t>
-            </w:r>
-            <w:proofErr w:type="spellStart"/>
-            <w:r>
-              <w:t>landuse</w:t>
-            </w:r>
-            <w:proofErr w:type="spellEnd"/>
-            <w:r>
-              <w:t xml:space="preserve"> inaccuracies/omissions</w:t>
+              <w:t>Crop yield data and landuse inaccuracies/omissions</w:t>
             </w:r>
           </w:p>
         </w:tc>
@@ -2959,59 +2934,94 @@
           <w:tcPr>
             <w:tcW w:w="2405" w:type="dxa"/>
           </w:tcPr>
-          <w:p/>
+          <w:p>
+            <w:r>
+              <w:rPr>
+                <w:rFonts w:ascii="Segoe UI" w:hAnsi="Segoe UI" w:cs="Segoe UI"/>
+                <w:sz w:val="21"/>
+                <w:szCs w:val="21"/>
+              </w:rPr>
+              <w:t>Insufficient Region Yield data for wheat production Region yield data showing wheat production in inner city areas where there wouldn’t be farms. Agricultural land use data only has wheat in SA, not other states. Looking for grape dataset as grapes are grown in all States of Australia but most of the production is in the temperate</w:t>
+            </w:r>
+            <w:r>
+              <w:rPr>
+                <w:rFonts w:ascii="Segoe UI" w:hAnsi="Segoe UI" w:cs="Segoe UI"/>
+                <w:sz w:val="21"/>
+                <w:szCs w:val="21"/>
+              </w:rPr>
+              <w:t xml:space="preserve"> </w:t>
+            </w:r>
+            <w:r>
+              <w:rPr>
+                <w:rFonts w:ascii="Segoe UI" w:hAnsi="Segoe UI" w:cs="Segoe UI"/>
+                <w:sz w:val="21"/>
+                <w:szCs w:val="21"/>
+              </w:rPr>
+              <w:t>zone</w:t>
+            </w:r>
+          </w:p>
         </w:tc>
         <w:tc>
           <w:tcPr>
             <w:tcW w:w="2977" w:type="dxa"/>
           </w:tcPr>
-          <w:p/>
+          <w:p>
+            <w:r>
+              <w:rPr>
+                <w:rFonts w:ascii="Segoe UI" w:hAnsi="Segoe UI" w:cs="Segoe UI"/>
+                <w:sz w:val="21"/>
+                <w:szCs w:val="21"/>
+              </w:rPr>
+              <w:t>Insufficient Region Yield data for wheat production Region yield data showing wheat production in inner city areas where there wouldn’t be farms. Agricultural land use data only has wheat in SA, not other states. Looking for grape dataset as grapes are grown in all States of Australia but most of the production is in the temperate</w:t>
+            </w:r>
+            <w:r>
+              <w:rPr>
+                <w:rFonts w:ascii="Segoe UI" w:hAnsi="Segoe UI" w:cs="Segoe UI"/>
+                <w:sz w:val="21"/>
+                <w:szCs w:val="21"/>
+              </w:rPr>
+              <w:t xml:space="preserve"> </w:t>
+            </w:r>
+            <w:r>
+              <w:rPr>
+                <w:rFonts w:ascii="Segoe UI" w:hAnsi="Segoe UI" w:cs="Segoe UI"/>
+                <w:sz w:val="21"/>
+                <w:szCs w:val="21"/>
+              </w:rPr>
+              <w:t>zone</w:t>
+            </w:r>
+          </w:p>
         </w:tc>
         <w:tc>
           <w:tcPr>
             <w:tcW w:w="3634" w:type="dxa"/>
           </w:tcPr>
-          <w:p/>
-        </w:tc>
-      </w:tr>
-      <w:tr>
-        <w:tc>
-          <w:tcPr>
-            <w:tcW w:w="2405" w:type="dxa"/>
-          </w:tcPr>
-          <w:p/>
-        </w:tc>
-        <w:tc>
-          <w:tcPr>
-            <w:tcW w:w="2977" w:type="dxa"/>
-          </w:tcPr>
-          <w:p/>
-        </w:tc>
-        <w:tc>
-          <w:tcPr>
-            <w:tcW w:w="3634" w:type="dxa"/>
-          </w:tcPr>
-          <w:p/>
-        </w:tc>
-      </w:tr>
-      <w:tr>
-        <w:tc>
-          <w:tcPr>
-            <w:tcW w:w="2405" w:type="dxa"/>
-          </w:tcPr>
-          <w:p/>
-        </w:tc>
-        <w:tc>
-          <w:tcPr>
-            <w:tcW w:w="2977" w:type="dxa"/>
-          </w:tcPr>
-          <w:p/>
-        </w:tc>
-        <w:tc>
-          <w:tcPr>
-            <w:tcW w:w="3634" w:type="dxa"/>
-          </w:tcPr>
-          <w:p/>
+          <w:p>
+            <w:r>
+              <w:rPr>
+                <w:rFonts w:ascii="Segoe UI" w:hAnsi="Segoe UI" w:cs="Segoe UI"/>
+                <w:sz w:val="21"/>
+                <w:szCs w:val="21"/>
+              </w:rPr>
+              <w:t>Insufficient Region Yield data for wheat production Region yield data showing wheat production in inner city areas where there wouldn’t be farms. Agricultural land use data only has wheat in SA, not other states. Looking for grape dataset as grapes are grown in all States of Australia but most of the production is in the temperate</w:t>
+            </w:r>
+            <w:r>
+              <w:rPr>
+                <w:rFonts w:ascii="Segoe UI" w:hAnsi="Segoe UI" w:cs="Segoe UI"/>
+                <w:sz w:val="21"/>
+                <w:szCs w:val="21"/>
+              </w:rPr>
+              <w:t xml:space="preserve"> </w:t>
+            </w:r>
+            <w:r>
+              <w:rPr>
+                <w:rFonts w:ascii="Segoe UI" w:hAnsi="Segoe UI" w:cs="Segoe UI"/>
+                <w:sz w:val="21"/>
+                <w:szCs w:val="21"/>
+              </w:rPr>
+              <w:t>zone</w:t>
+            </w:r>
+          </w:p>
         </w:tc>
       </w:tr>
     </w:tbl>
@@ -3021,6 +3031,7 @@
         <w:pStyle w:val="Heading1"/>
       </w:pPr>
       <w:r>
+        <w:lastRenderedPageBreak/>
         <w:t>Appendix</w:t>
       </w:r>
     </w:p>
@@ -3070,7 +3081,6 @@
         </w:numPr>
       </w:pPr>
       <w:r>
-        <w:lastRenderedPageBreak/>
         <w:t>Predictor Variables</w:t>
       </w:r>
     </w:p>
@@ -3430,43 +3440,7 @@
           <w:sz w:val="24"/>
           <w:szCs w:val="24"/>
         </w:rPr>
-        <w:t xml:space="preserve">Mendes, Jorge &amp; </w:t>
-      </w:r>
-      <w:proofErr w:type="spellStart"/>
-      <w:r>
-        <w:rPr>
-          <w:rFonts w:ascii="Times New Roman" w:hAnsi="Times New Roman" w:cs="Times New Roman"/>
-          <w:sz w:val="24"/>
-          <w:szCs w:val="24"/>
-        </w:rPr>
-        <w:t>Pinho</w:t>
-      </w:r>
-      <w:proofErr w:type="spellEnd"/>
-      <w:r>
-        <w:rPr>
-          <w:rFonts w:ascii="Times New Roman" w:hAnsi="Times New Roman" w:cs="Times New Roman"/>
-          <w:sz w:val="24"/>
-          <w:szCs w:val="24"/>
-        </w:rPr>
-        <w:t xml:space="preserve">, Tatiana M. &amp; Santos, Filipe &amp; Sousa, Joaquim &amp; Peres, Emanuel &amp; Cunha, J. &amp; Cunha, Mario &amp; </w:t>
-      </w:r>
-      <w:proofErr w:type="spellStart"/>
-      <w:r>
-        <w:rPr>
-          <w:rFonts w:ascii="Times New Roman" w:hAnsi="Times New Roman" w:cs="Times New Roman"/>
-          <w:sz w:val="24"/>
-          <w:szCs w:val="24"/>
-        </w:rPr>
-        <w:t>Morais</w:t>
-      </w:r>
-      <w:proofErr w:type="spellEnd"/>
-      <w:r>
-        <w:rPr>
-          <w:rFonts w:ascii="Times New Roman" w:hAnsi="Times New Roman" w:cs="Times New Roman"/>
-          <w:sz w:val="24"/>
-          <w:szCs w:val="24"/>
-        </w:rPr>
-        <w:t>, Raul. (2020). Smartphone Applications Targeting Precision Agriculture Practices—A Systematic Review. Agronomy. 10. 855. 10.3390/agronomy10060855</w:t>
+        <w:t>Mendes, Jorge &amp; Pinho, Tatiana M. &amp; Santos, Filipe &amp; Sousa, Joaquim &amp; Peres, Emanuel &amp; Cunha, J. &amp; Cunha, Mario &amp; Morais, Raul. (2020). Smartphone Applications Targeting Precision Agriculture Practices—A Systematic Review. Agronomy. 10. 855. 10.3390/agronomy10060855</w:t>
       </w:r>
       <w:r>
         <w:t>.</w:t>
@@ -3486,9 +3460,10 @@
         <w:rPr>
           <w:rStyle w:val="Hyperlink"/>
         </w:rPr>
+        <w:lastRenderedPageBreak/>
         <w:t>[3]</w:t>
       </w:r>
-      <w:hyperlink r:id="rId15" w:history="1">
+      <w:hyperlink r:id="rId15" w:anchor=":~:text=Planting%20of%20the%20winter%20crop,in%20the%20higher%20rainfall%20areas." w:history="1">
         <w:r>
           <w:rPr>
             <w:rStyle w:val="Hyperlink"/>

</xml_diff>